<commit_message>
Canvis en el report
L'hauria d'haver pujat fa temps...
</commit_message>
<xml_diff>
--- a/Report/dibuix.docx
+++ b/Report/dibuix.docx
@@ -14,7 +14,7 @@
         <mc:AlternateContent>
           <mc:Choice Requires="wpg">
             <w:drawing>
-              <wp:anchor distT="0" distB="0" distL="114300" distR="114300" simplePos="0" relativeHeight="251754496" behindDoc="0" locked="0" layoutInCell="1" allowOverlap="1" wp14:anchorId="1645FB1F" wp14:editId="15BF88DD">
+              <wp:anchor distT="0" distB="0" distL="114300" distR="114300" simplePos="0" relativeHeight="251754496" behindDoc="0" locked="0" layoutInCell="1" allowOverlap="1" wp14:anchorId="00C08EC2" wp14:editId="76316B62">
                 <wp:simplePos x="0" y="0"/>
                 <wp:positionH relativeFrom="column">
                   <wp:posOffset>339090</wp:posOffset>
@@ -2428,7 +2428,7 @@
         <mc:AlternateContent>
           <mc:Choice Requires="wps">
             <w:drawing>
-              <wp:anchor distT="0" distB="0" distL="114300" distR="114300" simplePos="0" relativeHeight="251738112" behindDoc="0" locked="0" layoutInCell="1" allowOverlap="1" wp14:anchorId="6FF24D64" wp14:editId="3D8FDDA1">
+              <wp:anchor distT="0" distB="0" distL="114300" distR="114300" simplePos="0" relativeHeight="251738112" behindDoc="0" locked="0" layoutInCell="1" allowOverlap="1" wp14:anchorId="60F196AC" wp14:editId="2F2E2478">
                 <wp:simplePos x="0" y="0"/>
                 <wp:positionH relativeFrom="column">
                   <wp:posOffset>2472690</wp:posOffset>
@@ -4969,8 +4969,6 @@
           </mc:Fallback>
         </mc:AlternateContent>
       </w:r>
-      <w:bookmarkStart w:id="0" w:name="_GoBack"/>
-      <w:bookmarkEnd w:id="0"/>
     </w:p>
     <w:p/>
     <w:p>
@@ -11039,7 +11037,7 @@
         <mc:AlternateContent>
           <mc:Choice Requires="wpg">
             <w:drawing>
-              <wp:inline distT="0" distB="0" distL="0" distR="0" wp14:anchorId="0D13E906" wp14:editId="4FDF4CAB">
+              <wp:inline distT="0" distB="0" distL="0" distR="0" wp14:anchorId="1D7F99DF" wp14:editId="433EB583">
                 <wp:extent cx="2251075" cy="2372360"/>
                 <wp:effectExtent l="0" t="0" r="34925" b="0"/>
                 <wp:docPr id="297" name="297 Grupo"/>
@@ -12497,6 +12495,10 @@
                   <v:line id="115 Conector recto" o:spid="_x0000_s1193" style="position:absolute;visibility:visible;mso-wrap-style:square" from="4263,5890" to="15566,5890" o:connectortype="straight" o:gfxdata="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" strokecolor="black [3040]">
                     <v:stroke dashstyle="dash"/>
                   </v:line>
+                  <v:shapetype id="_x0000_t202" coordsize="21600,21600" o:spt="202" path="m,l,21600r21600,l21600,xe">
+                    <v:stroke joinstyle="miter"/>
+                    <v:path gradientshapeok="t" o:connecttype="rect"/>
+                  </v:shapetype>
                   <v:shape id="134 Cuadro de texto" o:spid="_x0000_s1194" type="#_x0000_t202" style="position:absolute;left:1458;top:9312;width:3441;height:2857;visibility:visible;mso-wrap-style:square;v-text-anchor:top" o:gfxdata="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" filled="f" stroked="f" strokeweight=".5pt">
                     <v:textbox>
                       <w:txbxContent>
@@ -12720,7 +12722,7 @@
         <mc:AlternateContent>
           <mc:Choice Requires="wpg">
             <w:drawing>
-              <wp:inline distT="0" distB="0" distL="0" distR="0" wp14:anchorId="448D0C85" wp14:editId="72262055">
+              <wp:inline distT="0" distB="0" distL="0" distR="0" wp14:anchorId="57C63097" wp14:editId="6942EE10">
                 <wp:extent cx="2251652" cy="2372602"/>
                 <wp:effectExtent l="0" t="0" r="34925" b="0"/>
                 <wp:docPr id="148" name="148 Grupo"/>
@@ -14199,7 +14201,7 @@
         <mc:AlternateContent>
           <mc:Choice Requires="wpg">
             <w:drawing>
-              <wp:inline distT="0" distB="0" distL="0" distR="0" wp14:anchorId="3BB34ACD" wp14:editId="68495FEE">
+              <wp:inline distT="0" distB="0" distL="0" distR="0" wp14:anchorId="47B3DA84" wp14:editId="59D2D9B6">
                 <wp:extent cx="2251075" cy="2372360"/>
                 <wp:effectExtent l="0" t="0" r="34925" b="0"/>
                 <wp:docPr id="225" name="225 Grupo"/>
@@ -15721,7 +15723,7 @@
         <mc:AlternateContent>
           <mc:Choice Requires="wpg">
             <w:drawing>
-              <wp:inline distT="0" distB="0" distL="0" distR="0" wp14:anchorId="5EEBE07F" wp14:editId="1A1052D6">
+              <wp:inline distT="0" distB="0" distL="0" distR="0" wp14:anchorId="08F6FA34" wp14:editId="05E963A0">
                 <wp:extent cx="2251075" cy="2372360"/>
                 <wp:effectExtent l="0" t="0" r="34925" b="0"/>
                 <wp:docPr id="298" name="298 Grupo"/>
@@ -17340,6 +17342,2942 @@
         <w:t xml:space="preserve"> </w:t>
       </w:r>
     </w:p>
+    <w:p>
+      <w:bookmarkStart w:id="0" w:name="_GoBack"/>
+      <w:r>
+        <w:rPr>
+          <w:noProof/>
+          <w:lang w:eastAsia="es-ES"/>
+        </w:rPr>
+        <mc:AlternateContent>
+          <mc:Choice Requires="wpg">
+            <w:drawing>
+              <wp:anchor distT="0" distB="0" distL="114300" distR="114300" simplePos="0" relativeHeight="251837440" behindDoc="0" locked="0" layoutInCell="1" allowOverlap="1">
+                <wp:simplePos x="0" y="0"/>
+                <wp:positionH relativeFrom="column">
+                  <wp:posOffset>236601</wp:posOffset>
+                </wp:positionH>
+                <wp:positionV relativeFrom="paragraph">
+                  <wp:posOffset>150343</wp:posOffset>
+                </wp:positionV>
+                <wp:extent cx="4533900" cy="4467225"/>
+                <wp:effectExtent l="0" t="0" r="19050" b="28575"/>
+                <wp:wrapNone/>
+                <wp:docPr id="453" name="453 Grupo"/>
+                <wp:cNvGraphicFramePr/>
+                <a:graphic xmlns:a="http://schemas.openxmlformats.org/drawingml/2006/main">
+                  <a:graphicData uri="http://schemas.microsoft.com/office/word/2010/wordprocessingGroup">
+                    <wpg:wgp>
+                      <wpg:cNvGrpSpPr/>
+                      <wpg:grpSpPr>
+                        <a:xfrm>
+                          <a:off x="0" y="0"/>
+                          <a:ext cx="4533900" cy="4467225"/>
+                          <a:chOff x="0" y="0"/>
+                          <a:chExt cx="4533900" cy="4467225"/>
+                        </a:xfrm>
+                      </wpg:grpSpPr>
+                      <wps:wsp>
+                        <wps:cNvPr id="452" name="452 Rectángulo"/>
+                        <wps:cNvSpPr/>
+                        <wps:spPr>
+                          <a:xfrm>
+                            <a:off x="892454" y="3123590"/>
+                            <a:ext cx="926821" cy="915010"/>
+                          </a:xfrm>
+                          <a:prstGeom prst="rect">
+                            <a:avLst/>
+                          </a:prstGeom>
+                          <a:solidFill>
+                            <a:schemeClr val="accent3">
+                              <a:lumMod val="40000"/>
+                              <a:lumOff val="60000"/>
+                              <a:alpha val="73000"/>
+                            </a:schemeClr>
+                          </a:solidFill>
+                          <a:ln>
+                            <a:noFill/>
+                          </a:ln>
+                        </wps:spPr>
+                        <wps:style>
+                          <a:lnRef idx="2">
+                            <a:schemeClr val="accent1">
+                              <a:shade val="50000"/>
+                            </a:schemeClr>
+                          </a:lnRef>
+                          <a:fillRef idx="1">
+                            <a:schemeClr val="accent1"/>
+                          </a:fillRef>
+                          <a:effectRef idx="0">
+                            <a:schemeClr val="accent1"/>
+                          </a:effectRef>
+                          <a:fontRef idx="minor">
+                            <a:schemeClr val="lt1"/>
+                          </a:fontRef>
+                        </wps:style>
+                        <wps:bodyPr rot="0" spcFirstLastPara="0" vertOverflow="overflow" horzOverflow="overflow" vert="horz" wrap="square" lIns="91440" tIns="45720" rIns="91440" bIns="45720" numCol="1" spcCol="0" rtlCol="0" fromWordArt="0" anchor="ctr" anchorCtr="0" forceAA="0" compatLnSpc="1">
+                          <a:prstTxWarp prst="textNoShape">
+                            <a:avLst/>
+                          </a:prstTxWarp>
+                          <a:noAutofit/>
+                        </wps:bodyPr>
+                      </wps:wsp>
+                      <wps:wsp>
+                        <wps:cNvPr id="451" name="451 Rectángulo"/>
+                        <wps:cNvSpPr/>
+                        <wps:spPr>
+                          <a:xfrm>
+                            <a:off x="468173" y="885139"/>
+                            <a:ext cx="904723" cy="867461"/>
+                          </a:xfrm>
+                          <a:prstGeom prst="rect">
+                            <a:avLst/>
+                          </a:prstGeom>
+                          <a:solidFill>
+                            <a:schemeClr val="accent2">
+                              <a:lumMod val="40000"/>
+                              <a:lumOff val="60000"/>
+                              <a:alpha val="73000"/>
+                            </a:schemeClr>
+                          </a:solidFill>
+                          <a:ln>
+                            <a:noFill/>
+                          </a:ln>
+                        </wps:spPr>
+                        <wps:style>
+                          <a:lnRef idx="2">
+                            <a:schemeClr val="accent1">
+                              <a:shade val="50000"/>
+                            </a:schemeClr>
+                          </a:lnRef>
+                          <a:fillRef idx="1">
+                            <a:schemeClr val="accent1"/>
+                          </a:fillRef>
+                          <a:effectRef idx="0">
+                            <a:schemeClr val="accent1"/>
+                          </a:effectRef>
+                          <a:fontRef idx="minor">
+                            <a:schemeClr val="lt1"/>
+                          </a:fontRef>
+                        </wps:style>
+                        <wps:bodyPr rot="0" spcFirstLastPara="0" vertOverflow="overflow" horzOverflow="overflow" vert="horz" wrap="square" lIns="91440" tIns="45720" rIns="91440" bIns="45720" numCol="1" spcCol="0" rtlCol="0" fromWordArt="0" anchor="ctr" anchorCtr="0" forceAA="0" compatLnSpc="1">
+                          <a:prstTxWarp prst="textNoShape">
+                            <a:avLst/>
+                          </a:prstTxWarp>
+                          <a:noAutofit/>
+                        </wps:bodyPr>
+                      </wps:wsp>
+                      <wpg:grpSp>
+                        <wpg:cNvPr id="450" name="450 Grupo"/>
+                        <wpg:cNvGrpSpPr/>
+                        <wpg:grpSpPr>
+                          <a:xfrm>
+                            <a:off x="0" y="0"/>
+                            <a:ext cx="4533900" cy="4467225"/>
+                            <a:chOff x="0" y="0"/>
+                            <a:chExt cx="4533900" cy="4467225"/>
+                          </a:xfrm>
+                        </wpg:grpSpPr>
+                        <wpg:grpSp>
+                          <wpg:cNvPr id="428" name="428 Grupo"/>
+                          <wpg:cNvGrpSpPr/>
+                          <wpg:grpSpPr>
+                            <a:xfrm>
+                              <a:off x="0" y="0"/>
+                              <a:ext cx="4533900" cy="4467225"/>
+                              <a:chOff x="0" y="0"/>
+                              <a:chExt cx="4533900" cy="4467225"/>
+                            </a:xfrm>
+                          </wpg:grpSpPr>
+                          <wpg:grpSp>
+                            <wpg:cNvPr id="258" name="258 Grupo"/>
+                            <wpg:cNvGrpSpPr/>
+                            <wpg:grpSpPr>
+                              <a:xfrm>
+                                <a:off x="0" y="0"/>
+                                <a:ext cx="4533900" cy="4467225"/>
+                                <a:chOff x="0" y="0"/>
+                                <a:chExt cx="4533900" cy="4467225"/>
+                              </a:xfrm>
+                            </wpg:grpSpPr>
+                            <wps:wsp>
+                              <wps:cNvPr id="295" name="295 Rectángulo"/>
+                              <wps:cNvSpPr/>
+                              <wps:spPr>
+                                <a:xfrm>
+                                  <a:off x="1819275" y="1752600"/>
+                                  <a:ext cx="895350" cy="923925"/>
+                                </a:xfrm>
+                                <a:prstGeom prst="rect">
+                                  <a:avLst/>
+                                </a:prstGeom>
+                                <a:solidFill>
+                                  <a:schemeClr val="bg1">
+                                    <a:lumMod val="85000"/>
+                                    <a:alpha val="73000"/>
+                                  </a:schemeClr>
+                                </a:solidFill>
+                                <a:ln>
+                                  <a:noFill/>
+                                </a:ln>
+                              </wps:spPr>
+                              <wps:style>
+                                <a:lnRef idx="2">
+                                  <a:schemeClr val="accent1">
+                                    <a:shade val="50000"/>
+                                  </a:schemeClr>
+                                </a:lnRef>
+                                <a:fillRef idx="1">
+                                  <a:schemeClr val="accent1"/>
+                                </a:fillRef>
+                                <a:effectRef idx="0">
+                                  <a:schemeClr val="accent1"/>
+                                </a:effectRef>
+                                <a:fontRef idx="minor">
+                                  <a:schemeClr val="lt1"/>
+                                </a:fontRef>
+                              </wps:style>
+                              <wps:bodyPr rot="0" spcFirstLastPara="0" vertOverflow="overflow" horzOverflow="overflow" vert="horz" wrap="square" lIns="91440" tIns="45720" rIns="91440" bIns="45720" numCol="1" spcCol="0" rtlCol="0" fromWordArt="0" anchor="ctr" anchorCtr="0" forceAA="0" compatLnSpc="1">
+                                <a:prstTxWarp prst="textNoShape">
+                                  <a:avLst/>
+                                </a:prstTxWarp>
+                                <a:noAutofit/>
+                              </wps:bodyPr>
+                            </wps:wsp>
+                            <wpg:grpSp>
+                              <wpg:cNvPr id="341" name="341 Grupo"/>
+                              <wpg:cNvGrpSpPr/>
+                              <wpg:grpSpPr>
+                                <a:xfrm>
+                                  <a:off x="0" y="0"/>
+                                  <a:ext cx="4533900" cy="4467225"/>
+                                  <a:chOff x="0" y="0"/>
+                                  <a:chExt cx="4533900" cy="4467225"/>
+                                </a:xfrm>
+                              </wpg:grpSpPr>
+                              <wps:wsp>
+                                <wps:cNvPr id="342" name="342 Elipse"/>
+                                <wps:cNvSpPr/>
+                                <wps:spPr>
+                                  <a:xfrm>
+                                    <a:off x="3143250" y="2171700"/>
+                                    <a:ext cx="76200" cy="76200"/>
+                                  </a:xfrm>
+                                  <a:prstGeom prst="ellipse">
+                                    <a:avLst/>
+                                  </a:prstGeom>
+                                </wps:spPr>
+                                <wps:style>
+                                  <a:lnRef idx="2">
+                                    <a:schemeClr val="dk1">
+                                      <a:shade val="50000"/>
+                                    </a:schemeClr>
+                                  </a:lnRef>
+                                  <a:fillRef idx="1">
+                                    <a:schemeClr val="dk1"/>
+                                  </a:fillRef>
+                                  <a:effectRef idx="0">
+                                    <a:schemeClr val="dk1"/>
+                                  </a:effectRef>
+                                  <a:fontRef idx="minor">
+                                    <a:schemeClr val="lt1"/>
+                                  </a:fontRef>
+                                </wps:style>
+                                <wps:bodyPr rot="0" spcFirstLastPara="0" vertOverflow="overflow" horzOverflow="overflow" vert="horz" wrap="square" lIns="91440" tIns="45720" rIns="91440" bIns="45720" numCol="1" spcCol="0" rtlCol="0" fromWordArt="0" anchor="ctr" anchorCtr="0" forceAA="0" compatLnSpc="1">
+                                  <a:prstTxWarp prst="textNoShape">
+                                    <a:avLst/>
+                                  </a:prstTxWarp>
+                                  <a:noAutofit/>
+                                </wps:bodyPr>
+                              </wps:wsp>
+                              <wpg:grpSp>
+                                <wpg:cNvPr id="343" name="343 Grupo"/>
+                                <wpg:cNvGrpSpPr/>
+                                <wpg:grpSpPr>
+                                  <a:xfrm>
+                                    <a:off x="0" y="0"/>
+                                    <a:ext cx="4533900" cy="4467225"/>
+                                    <a:chOff x="0" y="0"/>
+                                    <a:chExt cx="4533900" cy="4467225"/>
+                                  </a:xfrm>
+                                </wpg:grpSpPr>
+                                <wps:wsp>
+                                  <wps:cNvPr id="344" name="344 Elipse"/>
+                                  <wps:cNvSpPr/>
+                                  <wps:spPr>
+                                    <a:xfrm>
+                                      <a:off x="1333500" y="2171700"/>
+                                      <a:ext cx="76200" cy="76200"/>
+                                    </a:xfrm>
+                                    <a:prstGeom prst="ellipse">
+                                      <a:avLst/>
+                                    </a:prstGeom>
+                                  </wps:spPr>
+                                  <wps:style>
+                                    <a:lnRef idx="2">
+                                      <a:schemeClr val="dk1">
+                                        <a:shade val="50000"/>
+                                      </a:schemeClr>
+                                    </a:lnRef>
+                                    <a:fillRef idx="1">
+                                      <a:schemeClr val="dk1"/>
+                                    </a:fillRef>
+                                    <a:effectRef idx="0">
+                                      <a:schemeClr val="dk1"/>
+                                    </a:effectRef>
+                                    <a:fontRef idx="minor">
+                                      <a:schemeClr val="lt1"/>
+                                    </a:fontRef>
+                                  </wps:style>
+                                  <wps:bodyPr rot="0" spcFirstLastPara="0" vertOverflow="overflow" horzOverflow="overflow" vert="horz" wrap="square" lIns="91440" tIns="45720" rIns="91440" bIns="45720" numCol="1" spcCol="0" rtlCol="0" fromWordArt="0" anchor="ctr" anchorCtr="0" forceAA="0" compatLnSpc="1">
+                                    <a:prstTxWarp prst="textNoShape">
+                                      <a:avLst/>
+                                    </a:prstTxWarp>
+                                    <a:noAutofit/>
+                                  </wps:bodyPr>
+                                </wps:wsp>
+                                <wpg:grpSp>
+                                  <wpg:cNvPr id="345" name="345 Grupo"/>
+                                  <wpg:cNvGrpSpPr/>
+                                  <wpg:grpSpPr>
+                                    <a:xfrm>
+                                      <a:off x="0" y="0"/>
+                                      <a:ext cx="4533900" cy="4467225"/>
+                                      <a:chOff x="0" y="0"/>
+                                      <a:chExt cx="4533900" cy="4467225"/>
+                                    </a:xfrm>
+                                  </wpg:grpSpPr>
+                                  <wpg:grpSp>
+                                    <wpg:cNvPr id="346" name="346 Grupo"/>
+                                    <wpg:cNvGrpSpPr/>
+                                    <wpg:grpSpPr>
+                                      <a:xfrm>
+                                        <a:off x="0" y="0"/>
+                                        <a:ext cx="4533900" cy="4467225"/>
+                                        <a:chOff x="0" y="0"/>
+                                        <a:chExt cx="4533900" cy="4467225"/>
+                                      </a:xfrm>
+                                    </wpg:grpSpPr>
+                                    <wps:wsp>
+                                      <wps:cNvPr id="347" name="347 Conector recto"/>
+                                      <wps:cNvCnPr/>
+                                      <wps:spPr>
+                                        <a:xfrm>
+                                          <a:off x="0" y="9525"/>
+                                          <a:ext cx="0" cy="4457700"/>
+                                        </a:xfrm>
+                                        <a:prstGeom prst="line">
+                                          <a:avLst/>
+                                        </a:prstGeom>
+                                        <a:ln w="19050"/>
+                                      </wps:spPr>
+                                      <wps:style>
+                                        <a:lnRef idx="1">
+                                          <a:schemeClr val="dk1"/>
+                                        </a:lnRef>
+                                        <a:fillRef idx="0">
+                                          <a:schemeClr val="dk1"/>
+                                        </a:fillRef>
+                                        <a:effectRef idx="0">
+                                          <a:schemeClr val="dk1"/>
+                                        </a:effectRef>
+                                        <a:fontRef idx="minor">
+                                          <a:schemeClr val="tx1"/>
+                                        </a:fontRef>
+                                      </wps:style>
+                                      <wps:bodyPr/>
+                                    </wps:wsp>
+                                    <wps:wsp>
+                                      <wps:cNvPr id="348" name="348 Conector recto"/>
+                                      <wps:cNvCnPr/>
+                                      <wps:spPr>
+                                        <a:xfrm flipH="1">
+                                          <a:off x="0" y="0"/>
+                                          <a:ext cx="4533265" cy="0"/>
+                                        </a:xfrm>
+                                        <a:prstGeom prst="line">
+                                          <a:avLst/>
+                                        </a:prstGeom>
+                                        <a:ln w="19050"/>
+                                      </wps:spPr>
+                                      <wps:style>
+                                        <a:lnRef idx="1">
+                                          <a:schemeClr val="dk1"/>
+                                        </a:lnRef>
+                                        <a:fillRef idx="0">
+                                          <a:schemeClr val="dk1"/>
+                                        </a:fillRef>
+                                        <a:effectRef idx="0">
+                                          <a:schemeClr val="dk1"/>
+                                        </a:effectRef>
+                                        <a:fontRef idx="minor">
+                                          <a:schemeClr val="tx1"/>
+                                        </a:fontRef>
+                                      </wps:style>
+                                      <wps:bodyPr/>
+                                    </wps:wsp>
+                                    <wps:wsp>
+                                      <wps:cNvPr id="349" name="349 Conector recto"/>
+                                      <wps:cNvCnPr/>
+                                      <wps:spPr>
+                                        <a:xfrm flipH="1">
+                                          <a:off x="0" y="4467225"/>
+                                          <a:ext cx="4533265" cy="0"/>
+                                        </a:xfrm>
+                                        <a:prstGeom prst="line">
+                                          <a:avLst/>
+                                        </a:prstGeom>
+                                        <a:ln w="19050"/>
+                                      </wps:spPr>
+                                      <wps:style>
+                                        <a:lnRef idx="1">
+                                          <a:schemeClr val="dk1"/>
+                                        </a:lnRef>
+                                        <a:fillRef idx="0">
+                                          <a:schemeClr val="dk1"/>
+                                        </a:fillRef>
+                                        <a:effectRef idx="0">
+                                          <a:schemeClr val="dk1"/>
+                                        </a:effectRef>
+                                        <a:fontRef idx="minor">
+                                          <a:schemeClr val="tx1"/>
+                                        </a:fontRef>
+                                      </wps:style>
+                                      <wps:bodyPr/>
+                                    </wps:wsp>
+                                    <wps:wsp>
+                                      <wps:cNvPr id="350" name="350 Conector recto"/>
+                                      <wps:cNvCnPr/>
+                                      <wps:spPr>
+                                        <a:xfrm>
+                                          <a:off x="895350" y="0"/>
+                                          <a:ext cx="0" cy="4467225"/>
+                                        </a:xfrm>
+                                        <a:prstGeom prst="line">
+                                          <a:avLst/>
+                                        </a:prstGeom>
+                                      </wps:spPr>
+                                      <wps:style>
+                                        <a:lnRef idx="1">
+                                          <a:schemeClr val="dk1"/>
+                                        </a:lnRef>
+                                        <a:fillRef idx="0">
+                                          <a:schemeClr val="dk1"/>
+                                        </a:fillRef>
+                                        <a:effectRef idx="0">
+                                          <a:schemeClr val="dk1"/>
+                                        </a:effectRef>
+                                        <a:fontRef idx="minor">
+                                          <a:schemeClr val="tx1"/>
+                                        </a:fontRef>
+                                      </wps:style>
+                                      <wps:bodyPr/>
+                                    </wps:wsp>
+                                    <wps:wsp>
+                                      <wps:cNvPr id="351" name="351 Conector recto"/>
+                                      <wps:cNvCnPr/>
+                                      <wps:spPr>
+                                        <a:xfrm>
+                                          <a:off x="1819275" y="0"/>
+                                          <a:ext cx="0" cy="4467225"/>
+                                        </a:xfrm>
+                                        <a:prstGeom prst="line">
+                                          <a:avLst/>
+                                        </a:prstGeom>
+                                      </wps:spPr>
+                                      <wps:style>
+                                        <a:lnRef idx="1">
+                                          <a:schemeClr val="dk1"/>
+                                        </a:lnRef>
+                                        <a:fillRef idx="0">
+                                          <a:schemeClr val="dk1"/>
+                                        </a:fillRef>
+                                        <a:effectRef idx="0">
+                                          <a:schemeClr val="dk1"/>
+                                        </a:effectRef>
+                                        <a:fontRef idx="minor">
+                                          <a:schemeClr val="tx1"/>
+                                        </a:fontRef>
+                                      </wps:style>
+                                      <wps:bodyPr/>
+                                    </wps:wsp>
+                                    <wps:wsp>
+                                      <wps:cNvPr id="352" name="352 Conector recto"/>
+                                      <wps:cNvCnPr/>
+                                      <wps:spPr>
+                                        <a:xfrm>
+                                          <a:off x="2714625" y="9525"/>
+                                          <a:ext cx="0" cy="4457700"/>
+                                        </a:xfrm>
+                                        <a:prstGeom prst="line">
+                                          <a:avLst/>
+                                        </a:prstGeom>
+                                      </wps:spPr>
+                                      <wps:style>
+                                        <a:lnRef idx="1">
+                                          <a:schemeClr val="dk1"/>
+                                        </a:lnRef>
+                                        <a:fillRef idx="0">
+                                          <a:schemeClr val="dk1"/>
+                                        </a:fillRef>
+                                        <a:effectRef idx="0">
+                                          <a:schemeClr val="dk1"/>
+                                        </a:effectRef>
+                                        <a:fontRef idx="minor">
+                                          <a:schemeClr val="tx1"/>
+                                        </a:fontRef>
+                                      </wps:style>
+                                      <wps:bodyPr/>
+                                    </wps:wsp>
+                                    <wps:wsp>
+                                      <wps:cNvPr id="377" name="377 Conector recto"/>
+                                      <wps:cNvCnPr/>
+                                      <wps:spPr>
+                                        <a:xfrm>
+                                          <a:off x="3609975" y="9525"/>
+                                          <a:ext cx="0" cy="4457700"/>
+                                        </a:xfrm>
+                                        <a:prstGeom prst="line">
+                                          <a:avLst/>
+                                        </a:prstGeom>
+                                      </wps:spPr>
+                                      <wps:style>
+                                        <a:lnRef idx="1">
+                                          <a:schemeClr val="dk1"/>
+                                        </a:lnRef>
+                                        <a:fillRef idx="0">
+                                          <a:schemeClr val="dk1"/>
+                                        </a:fillRef>
+                                        <a:effectRef idx="0">
+                                          <a:schemeClr val="dk1"/>
+                                        </a:effectRef>
+                                        <a:fontRef idx="minor">
+                                          <a:schemeClr val="tx1"/>
+                                        </a:fontRef>
+                                      </wps:style>
+                                      <wps:bodyPr/>
+                                    </wps:wsp>
+                                    <wps:wsp>
+                                      <wps:cNvPr id="380" name="380 Conector recto"/>
+                                      <wps:cNvCnPr/>
+                                      <wps:spPr>
+                                        <a:xfrm>
+                                          <a:off x="4533900" y="0"/>
+                                          <a:ext cx="0" cy="4467225"/>
+                                        </a:xfrm>
+                                        <a:prstGeom prst="line">
+                                          <a:avLst/>
+                                        </a:prstGeom>
+                                        <a:ln w="19050"/>
+                                      </wps:spPr>
+                                      <wps:style>
+                                        <a:lnRef idx="1">
+                                          <a:schemeClr val="dk1"/>
+                                        </a:lnRef>
+                                        <a:fillRef idx="0">
+                                          <a:schemeClr val="dk1"/>
+                                        </a:fillRef>
+                                        <a:effectRef idx="0">
+                                          <a:schemeClr val="dk1"/>
+                                        </a:effectRef>
+                                        <a:fontRef idx="minor">
+                                          <a:schemeClr val="tx1"/>
+                                        </a:fontRef>
+                                      </wps:style>
+                                      <wps:bodyPr/>
+                                    </wps:wsp>
+                                    <wps:wsp>
+                                      <wps:cNvPr id="381" name="381 Conector recto"/>
+                                      <wps:cNvCnPr/>
+                                      <wps:spPr>
+                                        <a:xfrm flipH="1">
+                                          <a:off x="0" y="885825"/>
+                                          <a:ext cx="4533265" cy="0"/>
+                                        </a:xfrm>
+                                        <a:prstGeom prst="line">
+                                          <a:avLst/>
+                                        </a:prstGeom>
+                                      </wps:spPr>
+                                      <wps:style>
+                                        <a:lnRef idx="1">
+                                          <a:schemeClr val="dk1"/>
+                                        </a:lnRef>
+                                        <a:fillRef idx="0">
+                                          <a:schemeClr val="dk1"/>
+                                        </a:fillRef>
+                                        <a:effectRef idx="0">
+                                          <a:schemeClr val="dk1"/>
+                                        </a:effectRef>
+                                        <a:fontRef idx="minor">
+                                          <a:schemeClr val="tx1"/>
+                                        </a:fontRef>
+                                      </wps:style>
+                                      <wps:bodyPr/>
+                                    </wps:wsp>
+                                    <wps:wsp>
+                                      <wps:cNvPr id="382" name="382 Conector recto"/>
+                                      <wps:cNvCnPr/>
+                                      <wps:spPr>
+                                        <a:xfrm flipH="1">
+                                          <a:off x="0" y="1752600"/>
+                                          <a:ext cx="4533265" cy="0"/>
+                                        </a:xfrm>
+                                        <a:prstGeom prst="line">
+                                          <a:avLst/>
+                                        </a:prstGeom>
+                                      </wps:spPr>
+                                      <wps:style>
+                                        <a:lnRef idx="1">
+                                          <a:schemeClr val="dk1"/>
+                                        </a:lnRef>
+                                        <a:fillRef idx="0">
+                                          <a:schemeClr val="dk1"/>
+                                        </a:fillRef>
+                                        <a:effectRef idx="0">
+                                          <a:schemeClr val="dk1"/>
+                                        </a:effectRef>
+                                        <a:fontRef idx="minor">
+                                          <a:schemeClr val="tx1"/>
+                                        </a:fontRef>
+                                      </wps:style>
+                                      <wps:bodyPr/>
+                                    </wps:wsp>
+                                    <wps:wsp>
+                                      <wps:cNvPr id="383" name="383 Conector recto"/>
+                                      <wps:cNvCnPr/>
+                                      <wps:spPr>
+                                        <a:xfrm flipH="1">
+                                          <a:off x="0" y="2676525"/>
+                                          <a:ext cx="4533265" cy="0"/>
+                                        </a:xfrm>
+                                        <a:prstGeom prst="line">
+                                          <a:avLst/>
+                                        </a:prstGeom>
+                                      </wps:spPr>
+                                      <wps:style>
+                                        <a:lnRef idx="1">
+                                          <a:schemeClr val="dk1"/>
+                                        </a:lnRef>
+                                        <a:fillRef idx="0">
+                                          <a:schemeClr val="dk1"/>
+                                        </a:fillRef>
+                                        <a:effectRef idx="0">
+                                          <a:schemeClr val="dk1"/>
+                                        </a:effectRef>
+                                        <a:fontRef idx="minor">
+                                          <a:schemeClr val="tx1"/>
+                                        </a:fontRef>
+                                      </wps:style>
+                                      <wps:bodyPr/>
+                                    </wps:wsp>
+                                    <wps:wsp>
+                                      <wps:cNvPr id="384" name="384 Conector recto"/>
+                                      <wps:cNvCnPr/>
+                                      <wps:spPr>
+                                        <a:xfrm flipH="1">
+                                          <a:off x="0" y="3581400"/>
+                                          <a:ext cx="4533265" cy="0"/>
+                                        </a:xfrm>
+                                        <a:prstGeom prst="line">
+                                          <a:avLst/>
+                                        </a:prstGeom>
+                                      </wps:spPr>
+                                      <wps:style>
+                                        <a:lnRef idx="1">
+                                          <a:schemeClr val="dk1"/>
+                                        </a:lnRef>
+                                        <a:fillRef idx="0">
+                                          <a:schemeClr val="dk1"/>
+                                        </a:fillRef>
+                                        <a:effectRef idx="0">
+                                          <a:schemeClr val="dk1"/>
+                                        </a:effectRef>
+                                        <a:fontRef idx="minor">
+                                          <a:schemeClr val="tx1"/>
+                                        </a:fontRef>
+                                      </wps:style>
+                                      <wps:bodyPr/>
+                                    </wps:wsp>
+                                  </wpg:grpSp>
+                                  <wps:wsp>
+                                    <wps:cNvPr id="385" name="385 Elipse"/>
+                                    <wps:cNvSpPr/>
+                                    <wps:spPr>
+                                      <a:xfrm>
+                                        <a:off x="1333500" y="1285875"/>
+                                        <a:ext cx="76200" cy="76200"/>
+                                      </a:xfrm>
+                                      <a:prstGeom prst="ellipse">
+                                        <a:avLst/>
+                                      </a:prstGeom>
+                                    </wps:spPr>
+                                    <wps:style>
+                                      <a:lnRef idx="2">
+                                        <a:schemeClr val="dk1">
+                                          <a:shade val="50000"/>
+                                        </a:schemeClr>
+                                      </a:lnRef>
+                                      <a:fillRef idx="1">
+                                        <a:schemeClr val="dk1"/>
+                                      </a:fillRef>
+                                      <a:effectRef idx="0">
+                                        <a:schemeClr val="dk1"/>
+                                      </a:effectRef>
+                                      <a:fontRef idx="minor">
+                                        <a:schemeClr val="lt1"/>
+                                      </a:fontRef>
+                                    </wps:style>
+                                    <wps:bodyPr rot="0" spcFirstLastPara="0" vertOverflow="overflow" horzOverflow="overflow" vert="horz" wrap="square" lIns="91440" tIns="45720" rIns="91440" bIns="45720" numCol="1" spcCol="0" rtlCol="0" fromWordArt="0" anchor="ctr" anchorCtr="0" forceAA="0" compatLnSpc="1">
+                                      <a:prstTxWarp prst="textNoShape">
+                                        <a:avLst/>
+                                      </a:prstTxWarp>
+                                      <a:noAutofit/>
+                                    </wps:bodyPr>
+                                  </wps:wsp>
+                                  <wps:wsp>
+                                    <wps:cNvPr id="386" name="386 Elipse"/>
+                                    <wps:cNvSpPr/>
+                                    <wps:spPr>
+                                      <a:xfrm>
+                                        <a:off x="2228850" y="1285875"/>
+                                        <a:ext cx="76200" cy="76200"/>
+                                      </a:xfrm>
+                                      <a:prstGeom prst="ellipse">
+                                        <a:avLst/>
+                                      </a:prstGeom>
+                                    </wps:spPr>
+                                    <wps:style>
+                                      <a:lnRef idx="2">
+                                        <a:schemeClr val="dk1">
+                                          <a:shade val="50000"/>
+                                        </a:schemeClr>
+                                      </a:lnRef>
+                                      <a:fillRef idx="1">
+                                        <a:schemeClr val="dk1"/>
+                                      </a:fillRef>
+                                      <a:effectRef idx="0">
+                                        <a:schemeClr val="dk1"/>
+                                      </a:effectRef>
+                                      <a:fontRef idx="minor">
+                                        <a:schemeClr val="lt1"/>
+                                      </a:fontRef>
+                                    </wps:style>
+                                    <wps:bodyPr rot="0" spcFirstLastPara="0" vertOverflow="overflow" horzOverflow="overflow" vert="horz" wrap="square" lIns="91440" tIns="45720" rIns="91440" bIns="45720" numCol="1" spcCol="0" rtlCol="0" fromWordArt="0" anchor="ctr" anchorCtr="0" forceAA="0" compatLnSpc="1">
+                                      <a:prstTxWarp prst="textNoShape">
+                                        <a:avLst/>
+                                      </a:prstTxWarp>
+                                      <a:noAutofit/>
+                                    </wps:bodyPr>
+                                  </wps:wsp>
+                                  <wps:wsp>
+                                    <wps:cNvPr id="387" name="387 Elipse"/>
+                                    <wps:cNvSpPr/>
+                                    <wps:spPr>
+                                      <a:xfrm>
+                                        <a:off x="419100" y="1285875"/>
+                                        <a:ext cx="76200" cy="76200"/>
+                                      </a:xfrm>
+                                      <a:prstGeom prst="ellipse">
+                                        <a:avLst/>
+                                      </a:prstGeom>
+                                    </wps:spPr>
+                                    <wps:style>
+                                      <a:lnRef idx="2">
+                                        <a:schemeClr val="dk1">
+                                          <a:shade val="50000"/>
+                                        </a:schemeClr>
+                                      </a:lnRef>
+                                      <a:fillRef idx="1">
+                                        <a:schemeClr val="dk1"/>
+                                      </a:fillRef>
+                                      <a:effectRef idx="0">
+                                        <a:schemeClr val="dk1"/>
+                                      </a:effectRef>
+                                      <a:fontRef idx="minor">
+                                        <a:schemeClr val="lt1"/>
+                                      </a:fontRef>
+                                    </wps:style>
+                                    <wps:bodyPr rot="0" spcFirstLastPara="0" vertOverflow="overflow" horzOverflow="overflow" vert="horz" wrap="square" lIns="91440" tIns="45720" rIns="91440" bIns="45720" numCol="1" spcCol="0" rtlCol="0" fromWordArt="0" anchor="ctr" anchorCtr="0" forceAA="0" compatLnSpc="1">
+                                      <a:prstTxWarp prst="textNoShape">
+                                        <a:avLst/>
+                                      </a:prstTxWarp>
+                                      <a:noAutofit/>
+                                    </wps:bodyPr>
+                                  </wps:wsp>
+                                  <wps:wsp>
+                                    <wps:cNvPr id="388" name="388 Elipse"/>
+                                    <wps:cNvSpPr/>
+                                    <wps:spPr>
+                                      <a:xfrm>
+                                        <a:off x="3143250" y="1285875"/>
+                                        <a:ext cx="76200" cy="76200"/>
+                                      </a:xfrm>
+                                      <a:prstGeom prst="ellipse">
+                                        <a:avLst/>
+                                      </a:prstGeom>
+                                    </wps:spPr>
+                                    <wps:style>
+                                      <a:lnRef idx="2">
+                                        <a:schemeClr val="dk1">
+                                          <a:shade val="50000"/>
+                                        </a:schemeClr>
+                                      </a:lnRef>
+                                      <a:fillRef idx="1">
+                                        <a:schemeClr val="dk1"/>
+                                      </a:fillRef>
+                                      <a:effectRef idx="0">
+                                        <a:schemeClr val="dk1"/>
+                                      </a:effectRef>
+                                      <a:fontRef idx="minor">
+                                        <a:schemeClr val="lt1"/>
+                                      </a:fontRef>
+                                    </wps:style>
+                                    <wps:bodyPr rot="0" spcFirstLastPara="0" vertOverflow="overflow" horzOverflow="overflow" vert="horz" wrap="square" lIns="91440" tIns="45720" rIns="91440" bIns="45720" numCol="1" spcCol="0" rtlCol="0" fromWordArt="0" anchor="ctr" anchorCtr="0" forceAA="0" compatLnSpc="1">
+                                      <a:prstTxWarp prst="textNoShape">
+                                        <a:avLst/>
+                                      </a:prstTxWarp>
+                                      <a:noAutofit/>
+                                    </wps:bodyPr>
+                                  </wps:wsp>
+                                  <wps:wsp>
+                                    <wps:cNvPr id="389" name="389 Elipse"/>
+                                    <wps:cNvSpPr/>
+                                    <wps:spPr>
+                                      <a:xfrm>
+                                        <a:off x="4057650" y="1285875"/>
+                                        <a:ext cx="76200" cy="76200"/>
+                                      </a:xfrm>
+                                      <a:prstGeom prst="ellipse">
+                                        <a:avLst/>
+                                      </a:prstGeom>
+                                    </wps:spPr>
+                                    <wps:style>
+                                      <a:lnRef idx="2">
+                                        <a:schemeClr val="dk1">
+                                          <a:shade val="50000"/>
+                                        </a:schemeClr>
+                                      </a:lnRef>
+                                      <a:fillRef idx="1">
+                                        <a:schemeClr val="dk1"/>
+                                      </a:fillRef>
+                                      <a:effectRef idx="0">
+                                        <a:schemeClr val="dk1"/>
+                                      </a:effectRef>
+                                      <a:fontRef idx="minor">
+                                        <a:schemeClr val="lt1"/>
+                                      </a:fontRef>
+                                    </wps:style>
+                                    <wps:bodyPr rot="0" spcFirstLastPara="0" vertOverflow="overflow" horzOverflow="overflow" vert="horz" wrap="square" lIns="91440" tIns="45720" rIns="91440" bIns="45720" numCol="1" spcCol="0" rtlCol="0" fromWordArt="0" anchor="ctr" anchorCtr="0" forceAA="0" compatLnSpc="1">
+                                      <a:prstTxWarp prst="textNoShape">
+                                        <a:avLst/>
+                                      </a:prstTxWarp>
+                                      <a:noAutofit/>
+                                    </wps:bodyPr>
+                                  </wps:wsp>
+                                  <wps:wsp>
+                                    <wps:cNvPr id="390" name="390 Elipse"/>
+                                    <wps:cNvSpPr/>
+                                    <wps:spPr>
+                                      <a:xfrm>
+                                        <a:off x="419100" y="400050"/>
+                                        <a:ext cx="76200" cy="76200"/>
+                                      </a:xfrm>
+                                      <a:prstGeom prst="ellipse">
+                                        <a:avLst/>
+                                      </a:prstGeom>
+                                    </wps:spPr>
+                                    <wps:style>
+                                      <a:lnRef idx="2">
+                                        <a:schemeClr val="dk1">
+                                          <a:shade val="50000"/>
+                                        </a:schemeClr>
+                                      </a:lnRef>
+                                      <a:fillRef idx="1">
+                                        <a:schemeClr val="dk1"/>
+                                      </a:fillRef>
+                                      <a:effectRef idx="0">
+                                        <a:schemeClr val="dk1"/>
+                                      </a:effectRef>
+                                      <a:fontRef idx="minor">
+                                        <a:schemeClr val="lt1"/>
+                                      </a:fontRef>
+                                    </wps:style>
+                                    <wps:bodyPr rot="0" spcFirstLastPara="0" vertOverflow="overflow" horzOverflow="overflow" vert="horz" wrap="square" lIns="91440" tIns="45720" rIns="91440" bIns="45720" numCol="1" spcCol="0" rtlCol="0" fromWordArt="0" anchor="ctr" anchorCtr="0" forceAA="0" compatLnSpc="1">
+                                      <a:prstTxWarp prst="textNoShape">
+                                        <a:avLst/>
+                                      </a:prstTxWarp>
+                                      <a:noAutofit/>
+                                    </wps:bodyPr>
+                                  </wps:wsp>
+                                  <wps:wsp>
+                                    <wps:cNvPr id="391" name="391 Elipse"/>
+                                    <wps:cNvSpPr/>
+                                    <wps:spPr>
+                                      <a:xfrm>
+                                        <a:off x="1333500" y="400050"/>
+                                        <a:ext cx="76200" cy="76200"/>
+                                      </a:xfrm>
+                                      <a:prstGeom prst="ellipse">
+                                        <a:avLst/>
+                                      </a:prstGeom>
+                                    </wps:spPr>
+                                    <wps:style>
+                                      <a:lnRef idx="2">
+                                        <a:schemeClr val="dk1">
+                                          <a:shade val="50000"/>
+                                        </a:schemeClr>
+                                      </a:lnRef>
+                                      <a:fillRef idx="1">
+                                        <a:schemeClr val="dk1"/>
+                                      </a:fillRef>
+                                      <a:effectRef idx="0">
+                                        <a:schemeClr val="dk1"/>
+                                      </a:effectRef>
+                                      <a:fontRef idx="minor">
+                                        <a:schemeClr val="lt1"/>
+                                      </a:fontRef>
+                                    </wps:style>
+                                    <wps:bodyPr rot="0" spcFirstLastPara="0" vertOverflow="overflow" horzOverflow="overflow" vert="horz" wrap="square" lIns="91440" tIns="45720" rIns="91440" bIns="45720" numCol="1" spcCol="0" rtlCol="0" fromWordArt="0" anchor="ctr" anchorCtr="0" forceAA="0" compatLnSpc="1">
+                                      <a:prstTxWarp prst="textNoShape">
+                                        <a:avLst/>
+                                      </a:prstTxWarp>
+                                      <a:noAutofit/>
+                                    </wps:bodyPr>
+                                  </wps:wsp>
+                                  <wps:wsp>
+                                    <wps:cNvPr id="392" name="392 Elipse"/>
+                                    <wps:cNvSpPr/>
+                                    <wps:spPr>
+                                      <a:xfrm>
+                                        <a:off x="2228850" y="400050"/>
+                                        <a:ext cx="76200" cy="76200"/>
+                                      </a:xfrm>
+                                      <a:prstGeom prst="ellipse">
+                                        <a:avLst/>
+                                      </a:prstGeom>
+                                    </wps:spPr>
+                                    <wps:style>
+                                      <a:lnRef idx="2">
+                                        <a:schemeClr val="dk1">
+                                          <a:shade val="50000"/>
+                                        </a:schemeClr>
+                                      </a:lnRef>
+                                      <a:fillRef idx="1">
+                                        <a:schemeClr val="dk1"/>
+                                      </a:fillRef>
+                                      <a:effectRef idx="0">
+                                        <a:schemeClr val="dk1"/>
+                                      </a:effectRef>
+                                      <a:fontRef idx="minor">
+                                        <a:schemeClr val="lt1"/>
+                                      </a:fontRef>
+                                    </wps:style>
+                                    <wps:bodyPr rot="0" spcFirstLastPara="0" vertOverflow="overflow" horzOverflow="overflow" vert="horz" wrap="square" lIns="91440" tIns="45720" rIns="91440" bIns="45720" numCol="1" spcCol="0" rtlCol="0" fromWordArt="0" anchor="ctr" anchorCtr="0" forceAA="0" compatLnSpc="1">
+                                      <a:prstTxWarp prst="textNoShape">
+                                        <a:avLst/>
+                                      </a:prstTxWarp>
+                                      <a:noAutofit/>
+                                    </wps:bodyPr>
+                                  </wps:wsp>
+                                  <wps:wsp>
+                                    <wps:cNvPr id="393" name="393 Elipse"/>
+                                    <wps:cNvSpPr/>
+                                    <wps:spPr>
+                                      <a:xfrm>
+                                        <a:off x="3143250" y="400050"/>
+                                        <a:ext cx="76200" cy="76200"/>
+                                      </a:xfrm>
+                                      <a:prstGeom prst="ellipse">
+                                        <a:avLst/>
+                                      </a:prstGeom>
+                                    </wps:spPr>
+                                    <wps:style>
+                                      <a:lnRef idx="2">
+                                        <a:schemeClr val="dk1">
+                                          <a:shade val="50000"/>
+                                        </a:schemeClr>
+                                      </a:lnRef>
+                                      <a:fillRef idx="1">
+                                        <a:schemeClr val="dk1"/>
+                                      </a:fillRef>
+                                      <a:effectRef idx="0">
+                                        <a:schemeClr val="dk1"/>
+                                      </a:effectRef>
+                                      <a:fontRef idx="minor">
+                                        <a:schemeClr val="lt1"/>
+                                      </a:fontRef>
+                                    </wps:style>
+                                    <wps:bodyPr rot="0" spcFirstLastPara="0" vertOverflow="overflow" horzOverflow="overflow" vert="horz" wrap="square" lIns="91440" tIns="45720" rIns="91440" bIns="45720" numCol="1" spcCol="0" rtlCol="0" fromWordArt="0" anchor="ctr" anchorCtr="0" forceAA="0" compatLnSpc="1">
+                                      <a:prstTxWarp prst="textNoShape">
+                                        <a:avLst/>
+                                      </a:prstTxWarp>
+                                      <a:noAutofit/>
+                                    </wps:bodyPr>
+                                  </wps:wsp>
+                                  <wps:wsp>
+                                    <wps:cNvPr id="394" name="394 Elipse"/>
+                                    <wps:cNvSpPr/>
+                                    <wps:spPr>
+                                      <a:xfrm>
+                                        <a:off x="4057650" y="400050"/>
+                                        <a:ext cx="76200" cy="76200"/>
+                                      </a:xfrm>
+                                      <a:prstGeom prst="ellipse">
+                                        <a:avLst/>
+                                      </a:prstGeom>
+                                    </wps:spPr>
+                                    <wps:style>
+                                      <a:lnRef idx="2">
+                                        <a:schemeClr val="dk1">
+                                          <a:shade val="50000"/>
+                                        </a:schemeClr>
+                                      </a:lnRef>
+                                      <a:fillRef idx="1">
+                                        <a:schemeClr val="dk1"/>
+                                      </a:fillRef>
+                                      <a:effectRef idx="0">
+                                        <a:schemeClr val="dk1"/>
+                                      </a:effectRef>
+                                      <a:fontRef idx="minor">
+                                        <a:schemeClr val="lt1"/>
+                                      </a:fontRef>
+                                    </wps:style>
+                                    <wps:bodyPr rot="0" spcFirstLastPara="0" vertOverflow="overflow" horzOverflow="overflow" vert="horz" wrap="square" lIns="91440" tIns="45720" rIns="91440" bIns="45720" numCol="1" spcCol="0" rtlCol="0" fromWordArt="0" anchor="ctr" anchorCtr="0" forceAA="0" compatLnSpc="1">
+                                      <a:prstTxWarp prst="textNoShape">
+                                        <a:avLst/>
+                                      </a:prstTxWarp>
+                                      <a:noAutofit/>
+                                    </wps:bodyPr>
+                                  </wps:wsp>
+                                  <wps:wsp>
+                                    <wps:cNvPr id="395" name="395 Elipse"/>
+                                    <wps:cNvSpPr/>
+                                    <wps:spPr>
+                                      <a:xfrm>
+                                        <a:off x="419100" y="2171700"/>
+                                        <a:ext cx="76200" cy="76200"/>
+                                      </a:xfrm>
+                                      <a:prstGeom prst="ellipse">
+                                        <a:avLst/>
+                                      </a:prstGeom>
+                                    </wps:spPr>
+                                    <wps:style>
+                                      <a:lnRef idx="2">
+                                        <a:schemeClr val="dk1">
+                                          <a:shade val="50000"/>
+                                        </a:schemeClr>
+                                      </a:lnRef>
+                                      <a:fillRef idx="1">
+                                        <a:schemeClr val="dk1"/>
+                                      </a:fillRef>
+                                      <a:effectRef idx="0">
+                                        <a:schemeClr val="dk1"/>
+                                      </a:effectRef>
+                                      <a:fontRef idx="minor">
+                                        <a:schemeClr val="lt1"/>
+                                      </a:fontRef>
+                                    </wps:style>
+                                    <wps:bodyPr rot="0" spcFirstLastPara="0" vertOverflow="overflow" horzOverflow="overflow" vert="horz" wrap="square" lIns="91440" tIns="45720" rIns="91440" bIns="45720" numCol="1" spcCol="0" rtlCol="0" fromWordArt="0" anchor="ctr" anchorCtr="0" forceAA="0" compatLnSpc="1">
+                                      <a:prstTxWarp prst="textNoShape">
+                                        <a:avLst/>
+                                      </a:prstTxWarp>
+                                      <a:noAutofit/>
+                                    </wps:bodyPr>
+                                  </wps:wsp>
+                                  <wps:wsp>
+                                    <wps:cNvPr id="396" name="396 Elipse"/>
+                                    <wps:cNvSpPr/>
+                                    <wps:spPr>
+                                      <a:xfrm>
+                                        <a:off x="2228850" y="2171700"/>
+                                        <a:ext cx="76200" cy="76200"/>
+                                      </a:xfrm>
+                                      <a:prstGeom prst="ellipse">
+                                        <a:avLst/>
+                                      </a:prstGeom>
+                                    </wps:spPr>
+                                    <wps:style>
+                                      <a:lnRef idx="2">
+                                        <a:schemeClr val="dk1">
+                                          <a:shade val="50000"/>
+                                        </a:schemeClr>
+                                      </a:lnRef>
+                                      <a:fillRef idx="1">
+                                        <a:schemeClr val="dk1"/>
+                                      </a:fillRef>
+                                      <a:effectRef idx="0">
+                                        <a:schemeClr val="dk1"/>
+                                      </a:effectRef>
+                                      <a:fontRef idx="minor">
+                                        <a:schemeClr val="lt1"/>
+                                      </a:fontRef>
+                                    </wps:style>
+                                    <wps:bodyPr rot="0" spcFirstLastPara="0" vertOverflow="overflow" horzOverflow="overflow" vert="horz" wrap="square" lIns="91440" tIns="45720" rIns="91440" bIns="45720" numCol="1" spcCol="0" rtlCol="0" fromWordArt="0" anchor="ctr" anchorCtr="0" forceAA="0" compatLnSpc="1">
+                                      <a:prstTxWarp prst="textNoShape">
+                                        <a:avLst/>
+                                      </a:prstTxWarp>
+                                      <a:noAutofit/>
+                                    </wps:bodyPr>
+                                  </wps:wsp>
+                                  <wps:wsp>
+                                    <wps:cNvPr id="397" name="397 Elipse"/>
+                                    <wps:cNvSpPr/>
+                                    <wps:spPr>
+                                      <a:xfrm>
+                                        <a:off x="4057650" y="2171700"/>
+                                        <a:ext cx="76200" cy="76200"/>
+                                      </a:xfrm>
+                                      <a:prstGeom prst="ellipse">
+                                        <a:avLst/>
+                                      </a:prstGeom>
+                                    </wps:spPr>
+                                    <wps:style>
+                                      <a:lnRef idx="2">
+                                        <a:schemeClr val="dk1">
+                                          <a:shade val="50000"/>
+                                        </a:schemeClr>
+                                      </a:lnRef>
+                                      <a:fillRef idx="1">
+                                        <a:schemeClr val="dk1"/>
+                                      </a:fillRef>
+                                      <a:effectRef idx="0">
+                                        <a:schemeClr val="dk1"/>
+                                      </a:effectRef>
+                                      <a:fontRef idx="minor">
+                                        <a:schemeClr val="lt1"/>
+                                      </a:fontRef>
+                                    </wps:style>
+                                    <wps:bodyPr rot="0" spcFirstLastPara="0" vertOverflow="overflow" horzOverflow="overflow" vert="horz" wrap="square" lIns="91440" tIns="45720" rIns="91440" bIns="45720" numCol="1" spcCol="0" rtlCol="0" fromWordArt="0" anchor="ctr" anchorCtr="0" forceAA="0" compatLnSpc="1">
+                                      <a:prstTxWarp prst="textNoShape">
+                                        <a:avLst/>
+                                      </a:prstTxWarp>
+                                      <a:noAutofit/>
+                                    </wps:bodyPr>
+                                  </wps:wsp>
+                                  <wps:wsp>
+                                    <wps:cNvPr id="398" name="398 Elipse"/>
+                                    <wps:cNvSpPr/>
+                                    <wps:spPr>
+                                      <a:xfrm>
+                                        <a:off x="419100" y="3076575"/>
+                                        <a:ext cx="76200" cy="76200"/>
+                                      </a:xfrm>
+                                      <a:prstGeom prst="ellipse">
+                                        <a:avLst/>
+                                      </a:prstGeom>
+                                    </wps:spPr>
+                                    <wps:style>
+                                      <a:lnRef idx="2">
+                                        <a:schemeClr val="dk1">
+                                          <a:shade val="50000"/>
+                                        </a:schemeClr>
+                                      </a:lnRef>
+                                      <a:fillRef idx="1">
+                                        <a:schemeClr val="dk1"/>
+                                      </a:fillRef>
+                                      <a:effectRef idx="0">
+                                        <a:schemeClr val="dk1"/>
+                                      </a:effectRef>
+                                      <a:fontRef idx="minor">
+                                        <a:schemeClr val="lt1"/>
+                                      </a:fontRef>
+                                    </wps:style>
+                                    <wps:bodyPr rot="0" spcFirstLastPara="0" vertOverflow="overflow" horzOverflow="overflow" vert="horz" wrap="square" lIns="91440" tIns="45720" rIns="91440" bIns="45720" numCol="1" spcCol="0" rtlCol="0" fromWordArt="0" anchor="ctr" anchorCtr="0" forceAA="0" compatLnSpc="1">
+                                      <a:prstTxWarp prst="textNoShape">
+                                        <a:avLst/>
+                                      </a:prstTxWarp>
+                                      <a:noAutofit/>
+                                    </wps:bodyPr>
+                                  </wps:wsp>
+                                  <wps:wsp>
+                                    <wps:cNvPr id="399" name="399 Elipse"/>
+                                    <wps:cNvSpPr/>
+                                    <wps:spPr>
+                                      <a:xfrm>
+                                        <a:off x="1333500" y="3076575"/>
+                                        <a:ext cx="76200" cy="76200"/>
+                                      </a:xfrm>
+                                      <a:prstGeom prst="ellipse">
+                                        <a:avLst/>
+                                      </a:prstGeom>
+                                    </wps:spPr>
+                                    <wps:style>
+                                      <a:lnRef idx="2">
+                                        <a:schemeClr val="dk1">
+                                          <a:shade val="50000"/>
+                                        </a:schemeClr>
+                                      </a:lnRef>
+                                      <a:fillRef idx="1">
+                                        <a:schemeClr val="dk1"/>
+                                      </a:fillRef>
+                                      <a:effectRef idx="0">
+                                        <a:schemeClr val="dk1"/>
+                                      </a:effectRef>
+                                      <a:fontRef idx="minor">
+                                        <a:schemeClr val="lt1"/>
+                                      </a:fontRef>
+                                    </wps:style>
+                                    <wps:bodyPr rot="0" spcFirstLastPara="0" vertOverflow="overflow" horzOverflow="overflow" vert="horz" wrap="square" lIns="91440" tIns="45720" rIns="91440" bIns="45720" numCol="1" spcCol="0" rtlCol="0" fromWordArt="0" anchor="ctr" anchorCtr="0" forceAA="0" compatLnSpc="1">
+                                      <a:prstTxWarp prst="textNoShape">
+                                        <a:avLst/>
+                                      </a:prstTxWarp>
+                                      <a:noAutofit/>
+                                    </wps:bodyPr>
+                                  </wps:wsp>
+                                  <wps:wsp>
+                                    <wps:cNvPr id="400" name="400 Elipse"/>
+                                    <wps:cNvSpPr/>
+                                    <wps:spPr>
+                                      <a:xfrm>
+                                        <a:off x="2228850" y="3076575"/>
+                                        <a:ext cx="76200" cy="76200"/>
+                                      </a:xfrm>
+                                      <a:prstGeom prst="ellipse">
+                                        <a:avLst/>
+                                      </a:prstGeom>
+                                    </wps:spPr>
+                                    <wps:style>
+                                      <a:lnRef idx="2">
+                                        <a:schemeClr val="dk1">
+                                          <a:shade val="50000"/>
+                                        </a:schemeClr>
+                                      </a:lnRef>
+                                      <a:fillRef idx="1">
+                                        <a:schemeClr val="dk1"/>
+                                      </a:fillRef>
+                                      <a:effectRef idx="0">
+                                        <a:schemeClr val="dk1"/>
+                                      </a:effectRef>
+                                      <a:fontRef idx="minor">
+                                        <a:schemeClr val="lt1"/>
+                                      </a:fontRef>
+                                    </wps:style>
+                                    <wps:bodyPr rot="0" spcFirstLastPara="0" vertOverflow="overflow" horzOverflow="overflow" vert="horz" wrap="square" lIns="91440" tIns="45720" rIns="91440" bIns="45720" numCol="1" spcCol="0" rtlCol="0" fromWordArt="0" anchor="ctr" anchorCtr="0" forceAA="0" compatLnSpc="1">
+                                      <a:prstTxWarp prst="textNoShape">
+                                        <a:avLst/>
+                                      </a:prstTxWarp>
+                                      <a:noAutofit/>
+                                    </wps:bodyPr>
+                                  </wps:wsp>
+                                  <wps:wsp>
+                                    <wps:cNvPr id="401" name="401 Elipse"/>
+                                    <wps:cNvSpPr/>
+                                    <wps:spPr>
+                                      <a:xfrm>
+                                        <a:off x="3143250" y="3076575"/>
+                                        <a:ext cx="76200" cy="76200"/>
+                                      </a:xfrm>
+                                      <a:prstGeom prst="ellipse">
+                                        <a:avLst/>
+                                      </a:prstGeom>
+                                    </wps:spPr>
+                                    <wps:style>
+                                      <a:lnRef idx="2">
+                                        <a:schemeClr val="dk1">
+                                          <a:shade val="50000"/>
+                                        </a:schemeClr>
+                                      </a:lnRef>
+                                      <a:fillRef idx="1">
+                                        <a:schemeClr val="dk1"/>
+                                      </a:fillRef>
+                                      <a:effectRef idx="0">
+                                        <a:schemeClr val="dk1"/>
+                                      </a:effectRef>
+                                      <a:fontRef idx="minor">
+                                        <a:schemeClr val="lt1"/>
+                                      </a:fontRef>
+                                    </wps:style>
+                                    <wps:bodyPr rot="0" spcFirstLastPara="0" vertOverflow="overflow" horzOverflow="overflow" vert="horz" wrap="square" lIns="91440" tIns="45720" rIns="91440" bIns="45720" numCol="1" spcCol="0" rtlCol="0" fromWordArt="0" anchor="ctr" anchorCtr="0" forceAA="0" compatLnSpc="1">
+                                      <a:prstTxWarp prst="textNoShape">
+                                        <a:avLst/>
+                                      </a:prstTxWarp>
+                                      <a:noAutofit/>
+                                    </wps:bodyPr>
+                                  </wps:wsp>
+                                  <wps:wsp>
+                                    <wps:cNvPr id="402" name="402 Elipse"/>
+                                    <wps:cNvSpPr/>
+                                    <wps:spPr>
+                                      <a:xfrm>
+                                        <a:off x="4038600" y="3076575"/>
+                                        <a:ext cx="76200" cy="76200"/>
+                                      </a:xfrm>
+                                      <a:prstGeom prst="ellipse">
+                                        <a:avLst/>
+                                      </a:prstGeom>
+                                    </wps:spPr>
+                                    <wps:style>
+                                      <a:lnRef idx="2">
+                                        <a:schemeClr val="dk1">
+                                          <a:shade val="50000"/>
+                                        </a:schemeClr>
+                                      </a:lnRef>
+                                      <a:fillRef idx="1">
+                                        <a:schemeClr val="dk1"/>
+                                      </a:fillRef>
+                                      <a:effectRef idx="0">
+                                        <a:schemeClr val="dk1"/>
+                                      </a:effectRef>
+                                      <a:fontRef idx="minor">
+                                        <a:schemeClr val="lt1"/>
+                                      </a:fontRef>
+                                    </wps:style>
+                                    <wps:bodyPr rot="0" spcFirstLastPara="0" vertOverflow="overflow" horzOverflow="overflow" vert="horz" wrap="square" lIns="91440" tIns="45720" rIns="91440" bIns="45720" numCol="1" spcCol="0" rtlCol="0" fromWordArt="0" anchor="ctr" anchorCtr="0" forceAA="0" compatLnSpc="1">
+                                      <a:prstTxWarp prst="textNoShape">
+                                        <a:avLst/>
+                                      </a:prstTxWarp>
+                                      <a:noAutofit/>
+                                    </wps:bodyPr>
+                                  </wps:wsp>
+                                  <wps:wsp>
+                                    <wps:cNvPr id="403" name="403 Elipse"/>
+                                    <wps:cNvSpPr/>
+                                    <wps:spPr>
+                                      <a:xfrm>
+                                        <a:off x="419100" y="3971925"/>
+                                        <a:ext cx="76200" cy="76200"/>
+                                      </a:xfrm>
+                                      <a:prstGeom prst="ellipse">
+                                        <a:avLst/>
+                                      </a:prstGeom>
+                                    </wps:spPr>
+                                    <wps:style>
+                                      <a:lnRef idx="2">
+                                        <a:schemeClr val="dk1">
+                                          <a:shade val="50000"/>
+                                        </a:schemeClr>
+                                      </a:lnRef>
+                                      <a:fillRef idx="1">
+                                        <a:schemeClr val="dk1"/>
+                                      </a:fillRef>
+                                      <a:effectRef idx="0">
+                                        <a:schemeClr val="dk1"/>
+                                      </a:effectRef>
+                                      <a:fontRef idx="minor">
+                                        <a:schemeClr val="lt1"/>
+                                      </a:fontRef>
+                                    </wps:style>
+                                    <wps:bodyPr rot="0" spcFirstLastPara="0" vertOverflow="overflow" horzOverflow="overflow" vert="horz" wrap="square" lIns="91440" tIns="45720" rIns="91440" bIns="45720" numCol="1" spcCol="0" rtlCol="0" fromWordArt="0" anchor="ctr" anchorCtr="0" forceAA="0" compatLnSpc="1">
+                                      <a:prstTxWarp prst="textNoShape">
+                                        <a:avLst/>
+                                      </a:prstTxWarp>
+                                      <a:noAutofit/>
+                                    </wps:bodyPr>
+                                  </wps:wsp>
+                                  <wps:wsp>
+                                    <wps:cNvPr id="404" name="404 Elipse"/>
+                                    <wps:cNvSpPr/>
+                                    <wps:spPr>
+                                      <a:xfrm>
+                                        <a:off x="1333500" y="3971925"/>
+                                        <a:ext cx="76200" cy="76200"/>
+                                      </a:xfrm>
+                                      <a:prstGeom prst="ellipse">
+                                        <a:avLst/>
+                                      </a:prstGeom>
+                                    </wps:spPr>
+                                    <wps:style>
+                                      <a:lnRef idx="2">
+                                        <a:schemeClr val="dk1">
+                                          <a:shade val="50000"/>
+                                        </a:schemeClr>
+                                      </a:lnRef>
+                                      <a:fillRef idx="1">
+                                        <a:schemeClr val="dk1"/>
+                                      </a:fillRef>
+                                      <a:effectRef idx="0">
+                                        <a:schemeClr val="dk1"/>
+                                      </a:effectRef>
+                                      <a:fontRef idx="minor">
+                                        <a:schemeClr val="lt1"/>
+                                      </a:fontRef>
+                                    </wps:style>
+                                    <wps:bodyPr rot="0" spcFirstLastPara="0" vertOverflow="overflow" horzOverflow="overflow" vert="horz" wrap="square" lIns="91440" tIns="45720" rIns="91440" bIns="45720" numCol="1" spcCol="0" rtlCol="0" fromWordArt="0" anchor="ctr" anchorCtr="0" forceAA="0" compatLnSpc="1">
+                                      <a:prstTxWarp prst="textNoShape">
+                                        <a:avLst/>
+                                      </a:prstTxWarp>
+                                      <a:noAutofit/>
+                                    </wps:bodyPr>
+                                  </wps:wsp>
+                                  <wps:wsp>
+                                    <wps:cNvPr id="405" name="405 Elipse"/>
+                                    <wps:cNvSpPr/>
+                                    <wps:spPr>
+                                      <a:xfrm>
+                                        <a:off x="2228850" y="3971925"/>
+                                        <a:ext cx="76200" cy="76200"/>
+                                      </a:xfrm>
+                                      <a:prstGeom prst="ellipse">
+                                        <a:avLst/>
+                                      </a:prstGeom>
+                                    </wps:spPr>
+                                    <wps:style>
+                                      <a:lnRef idx="2">
+                                        <a:schemeClr val="dk1">
+                                          <a:shade val="50000"/>
+                                        </a:schemeClr>
+                                      </a:lnRef>
+                                      <a:fillRef idx="1">
+                                        <a:schemeClr val="dk1"/>
+                                      </a:fillRef>
+                                      <a:effectRef idx="0">
+                                        <a:schemeClr val="dk1"/>
+                                      </a:effectRef>
+                                      <a:fontRef idx="minor">
+                                        <a:schemeClr val="lt1"/>
+                                      </a:fontRef>
+                                    </wps:style>
+                                    <wps:bodyPr rot="0" spcFirstLastPara="0" vertOverflow="overflow" horzOverflow="overflow" vert="horz" wrap="square" lIns="91440" tIns="45720" rIns="91440" bIns="45720" numCol="1" spcCol="0" rtlCol="0" fromWordArt="0" anchor="ctr" anchorCtr="0" forceAA="0" compatLnSpc="1">
+                                      <a:prstTxWarp prst="textNoShape">
+                                        <a:avLst/>
+                                      </a:prstTxWarp>
+                                      <a:noAutofit/>
+                                    </wps:bodyPr>
+                                  </wps:wsp>
+                                  <wps:wsp>
+                                    <wps:cNvPr id="406" name="406 Elipse"/>
+                                    <wps:cNvSpPr/>
+                                    <wps:spPr>
+                                      <a:xfrm>
+                                        <a:off x="3143250" y="3962400"/>
+                                        <a:ext cx="76200" cy="76200"/>
+                                      </a:xfrm>
+                                      <a:prstGeom prst="ellipse">
+                                        <a:avLst/>
+                                      </a:prstGeom>
+                                    </wps:spPr>
+                                    <wps:style>
+                                      <a:lnRef idx="2">
+                                        <a:schemeClr val="dk1">
+                                          <a:shade val="50000"/>
+                                        </a:schemeClr>
+                                      </a:lnRef>
+                                      <a:fillRef idx="1">
+                                        <a:schemeClr val="dk1"/>
+                                      </a:fillRef>
+                                      <a:effectRef idx="0">
+                                        <a:schemeClr val="dk1"/>
+                                      </a:effectRef>
+                                      <a:fontRef idx="minor">
+                                        <a:schemeClr val="lt1"/>
+                                      </a:fontRef>
+                                    </wps:style>
+                                    <wps:bodyPr rot="0" spcFirstLastPara="0" vertOverflow="overflow" horzOverflow="overflow" vert="horz" wrap="square" lIns="91440" tIns="45720" rIns="91440" bIns="45720" numCol="1" spcCol="0" rtlCol="0" fromWordArt="0" anchor="ctr" anchorCtr="0" forceAA="0" compatLnSpc="1">
+                                      <a:prstTxWarp prst="textNoShape">
+                                        <a:avLst/>
+                                      </a:prstTxWarp>
+                                      <a:noAutofit/>
+                                    </wps:bodyPr>
+                                  </wps:wsp>
+                                  <wps:wsp>
+                                    <wps:cNvPr id="407" name="407 Elipse"/>
+                                    <wps:cNvSpPr/>
+                                    <wps:spPr>
+                                      <a:xfrm>
+                                        <a:off x="4038600" y="3962400"/>
+                                        <a:ext cx="76200" cy="76200"/>
+                                      </a:xfrm>
+                                      <a:prstGeom prst="ellipse">
+                                        <a:avLst/>
+                                      </a:prstGeom>
+                                    </wps:spPr>
+                                    <wps:style>
+                                      <a:lnRef idx="2">
+                                        <a:schemeClr val="dk1">
+                                          <a:shade val="50000"/>
+                                        </a:schemeClr>
+                                      </a:lnRef>
+                                      <a:fillRef idx="1">
+                                        <a:schemeClr val="dk1"/>
+                                      </a:fillRef>
+                                      <a:effectRef idx="0">
+                                        <a:schemeClr val="dk1"/>
+                                      </a:effectRef>
+                                      <a:fontRef idx="minor">
+                                        <a:schemeClr val="lt1"/>
+                                      </a:fontRef>
+                                    </wps:style>
+                                    <wps:bodyPr rot="0" spcFirstLastPara="0" vertOverflow="overflow" horzOverflow="overflow" vert="horz" wrap="square" lIns="91440" tIns="45720" rIns="91440" bIns="45720" numCol="1" spcCol="0" rtlCol="0" fromWordArt="0" anchor="ctr" anchorCtr="0" forceAA="0" compatLnSpc="1">
+                                      <a:prstTxWarp prst="textNoShape">
+                                        <a:avLst/>
+                                      </a:prstTxWarp>
+                                      <a:noAutofit/>
+                                    </wps:bodyPr>
+                                  </wps:wsp>
+                                </wpg:grpSp>
+                              </wpg:grpSp>
+                            </wpg:grpSp>
+                          </wpg:grpSp>
+                          <wpg:grpSp>
+                            <wpg:cNvPr id="427" name="427 Grupo"/>
+                            <wpg:cNvGrpSpPr/>
+                            <wpg:grpSpPr>
+                              <a:xfrm>
+                                <a:off x="695325" y="447675"/>
+                                <a:ext cx="3145155" cy="3581400"/>
+                                <a:chOff x="0" y="0"/>
+                                <a:chExt cx="3145155" cy="3581400"/>
+                              </a:xfrm>
+                            </wpg:grpSpPr>
+                            <wps:wsp>
+                              <wps:cNvPr id="420" name="420 Conector recto de flecha"/>
+                              <wps:cNvCnPr/>
+                              <wps:spPr>
+                                <a:xfrm>
+                                  <a:off x="0" y="0"/>
+                                  <a:ext cx="421005" cy="0"/>
+                                </a:xfrm>
+                                <a:prstGeom prst="straightConnector1">
+                                  <a:avLst/>
+                                </a:prstGeom>
+                                <a:ln>
+                                  <a:tailEnd type="arrow"/>
+                                </a:ln>
+                              </wps:spPr>
+                              <wps:style>
+                                <a:lnRef idx="1">
+                                  <a:schemeClr val="accent2"/>
+                                </a:lnRef>
+                                <a:fillRef idx="0">
+                                  <a:schemeClr val="accent2"/>
+                                </a:fillRef>
+                                <a:effectRef idx="0">
+                                  <a:schemeClr val="accent2"/>
+                                </a:effectRef>
+                                <a:fontRef idx="minor">
+                                  <a:schemeClr val="tx1"/>
+                                </a:fontRef>
+                              </wps:style>
+                              <wps:bodyPr/>
+                            </wps:wsp>
+                            <wps:wsp>
+                              <wps:cNvPr id="421" name="421 Conector recto de flecha"/>
+                              <wps:cNvCnPr/>
+                              <wps:spPr>
+                                <a:xfrm>
+                                  <a:off x="0" y="1781175"/>
+                                  <a:ext cx="421005" cy="0"/>
+                                </a:xfrm>
+                                <a:prstGeom prst="straightConnector1">
+                                  <a:avLst/>
+                                </a:prstGeom>
+                                <a:ln>
+                                  <a:tailEnd type="arrow"/>
+                                </a:ln>
+                              </wps:spPr>
+                              <wps:style>
+                                <a:lnRef idx="1">
+                                  <a:schemeClr val="accent2"/>
+                                </a:lnRef>
+                                <a:fillRef idx="0">
+                                  <a:schemeClr val="accent2"/>
+                                </a:fillRef>
+                                <a:effectRef idx="0">
+                                  <a:schemeClr val="accent2"/>
+                                </a:effectRef>
+                                <a:fontRef idx="minor">
+                                  <a:schemeClr val="tx1"/>
+                                </a:fontRef>
+                              </wps:style>
+                              <wps:bodyPr/>
+                            </wps:wsp>
+                            <wps:wsp>
+                              <wps:cNvPr id="299" name="299 Conector recto de flecha"/>
+                              <wps:cNvCnPr/>
+                              <wps:spPr>
+                                <a:xfrm>
+                                  <a:off x="0" y="876300"/>
+                                  <a:ext cx="421005" cy="0"/>
+                                </a:xfrm>
+                                <a:prstGeom prst="straightConnector1">
+                                  <a:avLst/>
+                                </a:prstGeom>
+                                <a:ln>
+                                  <a:tailEnd type="arrow"/>
+                                </a:ln>
+                              </wps:spPr>
+                              <wps:style>
+                                <a:lnRef idx="1">
+                                  <a:schemeClr val="accent2"/>
+                                </a:lnRef>
+                                <a:fillRef idx="0">
+                                  <a:schemeClr val="accent2"/>
+                                </a:fillRef>
+                                <a:effectRef idx="0">
+                                  <a:schemeClr val="accent2"/>
+                                </a:effectRef>
+                                <a:fontRef idx="minor">
+                                  <a:schemeClr val="tx1"/>
+                                </a:fontRef>
+                              </wps:style>
+                              <wps:bodyPr/>
+                            </wps:wsp>
+                            <wps:wsp>
+                              <wps:cNvPr id="408" name="408 Conector recto de flecha"/>
+                              <wps:cNvCnPr/>
+                              <wps:spPr>
+                                <a:xfrm>
+                                  <a:off x="0" y="2667000"/>
+                                  <a:ext cx="421005" cy="0"/>
+                                </a:xfrm>
+                                <a:prstGeom prst="straightConnector1">
+                                  <a:avLst/>
+                                </a:prstGeom>
+                                <a:ln>
+                                  <a:tailEnd type="arrow"/>
+                                </a:ln>
+                              </wps:spPr>
+                              <wps:style>
+                                <a:lnRef idx="1">
+                                  <a:schemeClr val="accent2"/>
+                                </a:lnRef>
+                                <a:fillRef idx="0">
+                                  <a:schemeClr val="accent2"/>
+                                </a:fillRef>
+                                <a:effectRef idx="0">
+                                  <a:schemeClr val="accent2"/>
+                                </a:effectRef>
+                                <a:fontRef idx="minor">
+                                  <a:schemeClr val="tx1"/>
+                                </a:fontRef>
+                              </wps:style>
+                              <wps:bodyPr/>
+                            </wps:wsp>
+                            <wps:wsp>
+                              <wps:cNvPr id="409" name="409 Conector recto de flecha"/>
+                              <wps:cNvCnPr/>
+                              <wps:spPr>
+                                <a:xfrm>
+                                  <a:off x="0" y="3581400"/>
+                                  <a:ext cx="421005" cy="0"/>
+                                </a:xfrm>
+                                <a:prstGeom prst="straightConnector1">
+                                  <a:avLst/>
+                                </a:prstGeom>
+                                <a:ln>
+                                  <a:tailEnd type="arrow"/>
+                                </a:ln>
+                              </wps:spPr>
+                              <wps:style>
+                                <a:lnRef idx="1">
+                                  <a:schemeClr val="accent2"/>
+                                </a:lnRef>
+                                <a:fillRef idx="0">
+                                  <a:schemeClr val="accent2"/>
+                                </a:fillRef>
+                                <a:effectRef idx="0">
+                                  <a:schemeClr val="accent2"/>
+                                </a:effectRef>
+                                <a:fontRef idx="minor">
+                                  <a:schemeClr val="tx1"/>
+                                </a:fontRef>
+                              </wps:style>
+                              <wps:bodyPr/>
+                            </wps:wsp>
+                            <wps:wsp>
+                              <wps:cNvPr id="410" name="410 Conector recto de flecha"/>
+                              <wps:cNvCnPr/>
+                              <wps:spPr>
+                                <a:xfrm>
+                                  <a:off x="933450" y="3581400"/>
+                                  <a:ext cx="421005" cy="0"/>
+                                </a:xfrm>
+                                <a:prstGeom prst="straightConnector1">
+                                  <a:avLst/>
+                                </a:prstGeom>
+                                <a:ln>
+                                  <a:tailEnd type="arrow"/>
+                                </a:ln>
+                              </wps:spPr>
+                              <wps:style>
+                                <a:lnRef idx="1">
+                                  <a:schemeClr val="accent2"/>
+                                </a:lnRef>
+                                <a:fillRef idx="0">
+                                  <a:schemeClr val="accent2"/>
+                                </a:fillRef>
+                                <a:effectRef idx="0">
+                                  <a:schemeClr val="accent2"/>
+                                </a:effectRef>
+                                <a:fontRef idx="minor">
+                                  <a:schemeClr val="tx1"/>
+                                </a:fontRef>
+                              </wps:style>
+                              <wps:bodyPr/>
+                            </wps:wsp>
+                            <wps:wsp>
+                              <wps:cNvPr id="411" name="411 Conector recto de flecha"/>
+                              <wps:cNvCnPr/>
+                              <wps:spPr>
+                                <a:xfrm>
+                                  <a:off x="933450" y="2676525"/>
+                                  <a:ext cx="421005" cy="0"/>
+                                </a:xfrm>
+                                <a:prstGeom prst="straightConnector1">
+                                  <a:avLst/>
+                                </a:prstGeom>
+                                <a:ln>
+                                  <a:tailEnd type="arrow"/>
+                                </a:ln>
+                              </wps:spPr>
+                              <wps:style>
+                                <a:lnRef idx="1">
+                                  <a:schemeClr val="accent2"/>
+                                </a:lnRef>
+                                <a:fillRef idx="0">
+                                  <a:schemeClr val="accent2"/>
+                                </a:fillRef>
+                                <a:effectRef idx="0">
+                                  <a:schemeClr val="accent2"/>
+                                </a:effectRef>
+                                <a:fontRef idx="minor">
+                                  <a:schemeClr val="tx1"/>
+                                </a:fontRef>
+                              </wps:style>
+                              <wps:bodyPr/>
+                            </wps:wsp>
+                            <wps:wsp>
+                              <wps:cNvPr id="412" name="412 Conector recto de flecha"/>
+                              <wps:cNvCnPr/>
+                              <wps:spPr>
+                                <a:xfrm>
+                                  <a:off x="933450" y="1781175"/>
+                                  <a:ext cx="421005" cy="0"/>
+                                </a:xfrm>
+                                <a:prstGeom prst="straightConnector1">
+                                  <a:avLst/>
+                                </a:prstGeom>
+                                <a:ln>
+                                  <a:tailEnd type="arrow"/>
+                                </a:ln>
+                              </wps:spPr>
+                              <wps:style>
+                                <a:lnRef idx="1">
+                                  <a:schemeClr val="accent2"/>
+                                </a:lnRef>
+                                <a:fillRef idx="0">
+                                  <a:schemeClr val="accent2"/>
+                                </a:fillRef>
+                                <a:effectRef idx="0">
+                                  <a:schemeClr val="accent2"/>
+                                </a:effectRef>
+                                <a:fontRef idx="minor">
+                                  <a:schemeClr val="tx1"/>
+                                </a:fontRef>
+                              </wps:style>
+                              <wps:bodyPr/>
+                            </wps:wsp>
+                            <wps:wsp>
+                              <wps:cNvPr id="413" name="413 Conector recto de flecha"/>
+                              <wps:cNvCnPr/>
+                              <wps:spPr>
+                                <a:xfrm>
+                                  <a:off x="933450" y="876300"/>
+                                  <a:ext cx="421005" cy="0"/>
+                                </a:xfrm>
+                                <a:prstGeom prst="straightConnector1">
+                                  <a:avLst/>
+                                </a:prstGeom>
+                                <a:ln>
+                                  <a:tailEnd type="arrow"/>
+                                </a:ln>
+                              </wps:spPr>
+                              <wps:style>
+                                <a:lnRef idx="1">
+                                  <a:schemeClr val="accent2"/>
+                                </a:lnRef>
+                                <a:fillRef idx="0">
+                                  <a:schemeClr val="accent2"/>
+                                </a:fillRef>
+                                <a:effectRef idx="0">
+                                  <a:schemeClr val="accent2"/>
+                                </a:effectRef>
+                                <a:fontRef idx="minor">
+                                  <a:schemeClr val="tx1"/>
+                                </a:fontRef>
+                              </wps:style>
+                              <wps:bodyPr/>
+                            </wps:wsp>
+                            <wps:wsp>
+                              <wps:cNvPr id="414" name="414 Conector recto de flecha"/>
+                              <wps:cNvCnPr/>
+                              <wps:spPr>
+                                <a:xfrm>
+                                  <a:off x="933450" y="0"/>
+                                  <a:ext cx="421005" cy="0"/>
+                                </a:xfrm>
+                                <a:prstGeom prst="straightConnector1">
+                                  <a:avLst/>
+                                </a:prstGeom>
+                                <a:ln>
+                                  <a:tailEnd type="arrow"/>
+                                </a:ln>
+                              </wps:spPr>
+                              <wps:style>
+                                <a:lnRef idx="1">
+                                  <a:schemeClr val="accent2"/>
+                                </a:lnRef>
+                                <a:fillRef idx="0">
+                                  <a:schemeClr val="accent2"/>
+                                </a:fillRef>
+                                <a:effectRef idx="0">
+                                  <a:schemeClr val="accent2"/>
+                                </a:effectRef>
+                                <a:fontRef idx="minor">
+                                  <a:schemeClr val="tx1"/>
+                                </a:fontRef>
+                              </wps:style>
+                              <wps:bodyPr/>
+                            </wps:wsp>
+                            <wps:wsp>
+                              <wps:cNvPr id="415" name="415 Conector recto de flecha"/>
+                              <wps:cNvCnPr/>
+                              <wps:spPr>
+                                <a:xfrm>
+                                  <a:off x="1809750" y="0"/>
+                                  <a:ext cx="421005" cy="0"/>
+                                </a:xfrm>
+                                <a:prstGeom prst="straightConnector1">
+                                  <a:avLst/>
+                                </a:prstGeom>
+                                <a:ln>
+                                  <a:tailEnd type="arrow"/>
+                                </a:ln>
+                              </wps:spPr>
+                              <wps:style>
+                                <a:lnRef idx="1">
+                                  <a:schemeClr val="accent2"/>
+                                </a:lnRef>
+                                <a:fillRef idx="0">
+                                  <a:schemeClr val="accent2"/>
+                                </a:fillRef>
+                                <a:effectRef idx="0">
+                                  <a:schemeClr val="accent2"/>
+                                </a:effectRef>
+                                <a:fontRef idx="minor">
+                                  <a:schemeClr val="tx1"/>
+                                </a:fontRef>
+                              </wps:style>
+                              <wps:bodyPr/>
+                            </wps:wsp>
+                            <wps:wsp>
+                              <wps:cNvPr id="416" name="416 Conector recto de flecha"/>
+                              <wps:cNvCnPr/>
+                              <wps:spPr>
+                                <a:xfrm>
+                                  <a:off x="1809750" y="876300"/>
+                                  <a:ext cx="421005" cy="0"/>
+                                </a:xfrm>
+                                <a:prstGeom prst="straightConnector1">
+                                  <a:avLst/>
+                                </a:prstGeom>
+                                <a:ln>
+                                  <a:tailEnd type="arrow"/>
+                                </a:ln>
+                              </wps:spPr>
+                              <wps:style>
+                                <a:lnRef idx="1">
+                                  <a:schemeClr val="accent2"/>
+                                </a:lnRef>
+                                <a:fillRef idx="0">
+                                  <a:schemeClr val="accent2"/>
+                                </a:fillRef>
+                                <a:effectRef idx="0">
+                                  <a:schemeClr val="accent2"/>
+                                </a:effectRef>
+                                <a:fontRef idx="minor">
+                                  <a:schemeClr val="tx1"/>
+                                </a:fontRef>
+                              </wps:style>
+                              <wps:bodyPr/>
+                            </wps:wsp>
+                            <wps:wsp>
+                              <wps:cNvPr id="417" name="417 Conector recto de flecha"/>
+                              <wps:cNvCnPr/>
+                              <wps:spPr>
+                                <a:xfrm>
+                                  <a:off x="1809750" y="1781175"/>
+                                  <a:ext cx="421005" cy="0"/>
+                                </a:xfrm>
+                                <a:prstGeom prst="straightConnector1">
+                                  <a:avLst/>
+                                </a:prstGeom>
+                                <a:ln>
+                                  <a:tailEnd type="arrow"/>
+                                </a:ln>
+                              </wps:spPr>
+                              <wps:style>
+                                <a:lnRef idx="1">
+                                  <a:schemeClr val="accent2"/>
+                                </a:lnRef>
+                                <a:fillRef idx="0">
+                                  <a:schemeClr val="accent2"/>
+                                </a:fillRef>
+                                <a:effectRef idx="0">
+                                  <a:schemeClr val="accent2"/>
+                                </a:effectRef>
+                                <a:fontRef idx="minor">
+                                  <a:schemeClr val="tx1"/>
+                                </a:fontRef>
+                              </wps:style>
+                              <wps:bodyPr/>
+                            </wps:wsp>
+                            <wps:wsp>
+                              <wps:cNvPr id="418" name="418 Conector recto de flecha"/>
+                              <wps:cNvCnPr/>
+                              <wps:spPr>
+                                <a:xfrm>
+                                  <a:off x="1809750" y="2676525"/>
+                                  <a:ext cx="421005" cy="0"/>
+                                </a:xfrm>
+                                <a:prstGeom prst="straightConnector1">
+                                  <a:avLst/>
+                                </a:prstGeom>
+                                <a:ln>
+                                  <a:tailEnd type="arrow"/>
+                                </a:ln>
+                              </wps:spPr>
+                              <wps:style>
+                                <a:lnRef idx="1">
+                                  <a:schemeClr val="accent2"/>
+                                </a:lnRef>
+                                <a:fillRef idx="0">
+                                  <a:schemeClr val="accent2"/>
+                                </a:fillRef>
+                                <a:effectRef idx="0">
+                                  <a:schemeClr val="accent2"/>
+                                </a:effectRef>
+                                <a:fontRef idx="minor">
+                                  <a:schemeClr val="tx1"/>
+                                </a:fontRef>
+                              </wps:style>
+                              <wps:bodyPr/>
+                            </wps:wsp>
+                            <wps:wsp>
+                              <wps:cNvPr id="419" name="419 Conector recto de flecha"/>
+                              <wps:cNvCnPr/>
+                              <wps:spPr>
+                                <a:xfrm>
+                                  <a:off x="1809750" y="3571875"/>
+                                  <a:ext cx="421005" cy="0"/>
+                                </a:xfrm>
+                                <a:prstGeom prst="straightConnector1">
+                                  <a:avLst/>
+                                </a:prstGeom>
+                                <a:ln>
+                                  <a:tailEnd type="arrow"/>
+                                </a:ln>
+                              </wps:spPr>
+                              <wps:style>
+                                <a:lnRef idx="1">
+                                  <a:schemeClr val="accent2"/>
+                                </a:lnRef>
+                                <a:fillRef idx="0">
+                                  <a:schemeClr val="accent2"/>
+                                </a:fillRef>
+                                <a:effectRef idx="0">
+                                  <a:schemeClr val="accent2"/>
+                                </a:effectRef>
+                                <a:fontRef idx="minor">
+                                  <a:schemeClr val="tx1"/>
+                                </a:fontRef>
+                              </wps:style>
+                              <wps:bodyPr/>
+                            </wps:wsp>
+                            <wps:wsp>
+                              <wps:cNvPr id="422" name="422 Conector recto de flecha"/>
+                              <wps:cNvCnPr/>
+                              <wps:spPr>
+                                <a:xfrm>
+                                  <a:off x="2724150" y="3571875"/>
+                                  <a:ext cx="421005" cy="0"/>
+                                </a:xfrm>
+                                <a:prstGeom prst="straightConnector1">
+                                  <a:avLst/>
+                                </a:prstGeom>
+                                <a:ln>
+                                  <a:tailEnd type="arrow"/>
+                                </a:ln>
+                              </wps:spPr>
+                              <wps:style>
+                                <a:lnRef idx="1">
+                                  <a:schemeClr val="accent2"/>
+                                </a:lnRef>
+                                <a:fillRef idx="0">
+                                  <a:schemeClr val="accent2"/>
+                                </a:fillRef>
+                                <a:effectRef idx="0">
+                                  <a:schemeClr val="accent2"/>
+                                </a:effectRef>
+                                <a:fontRef idx="minor">
+                                  <a:schemeClr val="tx1"/>
+                                </a:fontRef>
+                              </wps:style>
+                              <wps:bodyPr/>
+                            </wps:wsp>
+                            <wps:wsp>
+                              <wps:cNvPr id="423" name="423 Conector recto de flecha"/>
+                              <wps:cNvCnPr/>
+                              <wps:spPr>
+                                <a:xfrm>
+                                  <a:off x="2724150" y="2676525"/>
+                                  <a:ext cx="421005" cy="0"/>
+                                </a:xfrm>
+                                <a:prstGeom prst="straightConnector1">
+                                  <a:avLst/>
+                                </a:prstGeom>
+                                <a:ln>
+                                  <a:tailEnd type="arrow"/>
+                                </a:ln>
+                              </wps:spPr>
+                              <wps:style>
+                                <a:lnRef idx="1">
+                                  <a:schemeClr val="accent2"/>
+                                </a:lnRef>
+                                <a:fillRef idx="0">
+                                  <a:schemeClr val="accent2"/>
+                                </a:fillRef>
+                                <a:effectRef idx="0">
+                                  <a:schemeClr val="accent2"/>
+                                </a:effectRef>
+                                <a:fontRef idx="minor">
+                                  <a:schemeClr val="tx1"/>
+                                </a:fontRef>
+                              </wps:style>
+                              <wps:bodyPr/>
+                            </wps:wsp>
+                            <wps:wsp>
+                              <wps:cNvPr id="424" name="424 Conector recto de flecha"/>
+                              <wps:cNvCnPr/>
+                              <wps:spPr>
+                                <a:xfrm>
+                                  <a:off x="2724150" y="1781175"/>
+                                  <a:ext cx="421005" cy="0"/>
+                                </a:xfrm>
+                                <a:prstGeom prst="straightConnector1">
+                                  <a:avLst/>
+                                </a:prstGeom>
+                                <a:ln>
+                                  <a:tailEnd type="arrow"/>
+                                </a:ln>
+                              </wps:spPr>
+                              <wps:style>
+                                <a:lnRef idx="1">
+                                  <a:schemeClr val="accent2"/>
+                                </a:lnRef>
+                                <a:fillRef idx="0">
+                                  <a:schemeClr val="accent2"/>
+                                </a:fillRef>
+                                <a:effectRef idx="0">
+                                  <a:schemeClr val="accent2"/>
+                                </a:effectRef>
+                                <a:fontRef idx="minor">
+                                  <a:schemeClr val="tx1"/>
+                                </a:fontRef>
+                              </wps:style>
+                              <wps:bodyPr/>
+                            </wps:wsp>
+                            <wps:wsp>
+                              <wps:cNvPr id="425" name="425 Conector recto de flecha"/>
+                              <wps:cNvCnPr/>
+                              <wps:spPr>
+                                <a:xfrm>
+                                  <a:off x="2724150" y="876300"/>
+                                  <a:ext cx="421005" cy="0"/>
+                                </a:xfrm>
+                                <a:prstGeom prst="straightConnector1">
+                                  <a:avLst/>
+                                </a:prstGeom>
+                                <a:ln>
+                                  <a:tailEnd type="arrow"/>
+                                </a:ln>
+                              </wps:spPr>
+                              <wps:style>
+                                <a:lnRef idx="1">
+                                  <a:schemeClr val="accent2"/>
+                                </a:lnRef>
+                                <a:fillRef idx="0">
+                                  <a:schemeClr val="accent2"/>
+                                </a:fillRef>
+                                <a:effectRef idx="0">
+                                  <a:schemeClr val="accent2"/>
+                                </a:effectRef>
+                                <a:fontRef idx="minor">
+                                  <a:schemeClr val="tx1"/>
+                                </a:fontRef>
+                              </wps:style>
+                              <wps:bodyPr/>
+                            </wps:wsp>
+                            <wps:wsp>
+                              <wps:cNvPr id="426" name="426 Conector recto de flecha"/>
+                              <wps:cNvCnPr/>
+                              <wps:spPr>
+                                <a:xfrm>
+                                  <a:off x="2724150" y="0"/>
+                                  <a:ext cx="421005" cy="0"/>
+                                </a:xfrm>
+                                <a:prstGeom prst="straightConnector1">
+                                  <a:avLst/>
+                                </a:prstGeom>
+                                <a:ln>
+                                  <a:tailEnd type="arrow"/>
+                                </a:ln>
+                              </wps:spPr>
+                              <wps:style>
+                                <a:lnRef idx="1">
+                                  <a:schemeClr val="accent2"/>
+                                </a:lnRef>
+                                <a:fillRef idx="0">
+                                  <a:schemeClr val="accent2"/>
+                                </a:fillRef>
+                                <a:effectRef idx="0">
+                                  <a:schemeClr val="accent2"/>
+                                </a:effectRef>
+                                <a:fontRef idx="minor">
+                                  <a:schemeClr val="tx1"/>
+                                </a:fontRef>
+                              </wps:style>
+                              <wps:bodyPr/>
+                            </wps:wsp>
+                          </wpg:grpSp>
+                        </wpg:grpSp>
+                        <wpg:grpSp>
+                          <wpg:cNvPr id="449" name="449 Grupo"/>
+                          <wpg:cNvGrpSpPr/>
+                          <wpg:grpSpPr>
+                            <a:xfrm>
+                              <a:off x="466725" y="638175"/>
+                              <a:ext cx="3648075" cy="3116580"/>
+                              <a:chOff x="0" y="0"/>
+                              <a:chExt cx="3648075" cy="3116580"/>
+                            </a:xfrm>
+                          </wpg:grpSpPr>
+                          <wps:wsp>
+                            <wps:cNvPr id="429" name="429 Conector recto de flecha"/>
+                            <wps:cNvCnPr/>
+                            <wps:spPr>
+                              <a:xfrm rot="16200000">
+                                <a:off x="-210503" y="220028"/>
+                                <a:ext cx="421005" cy="0"/>
+                              </a:xfrm>
+                              <a:prstGeom prst="straightConnector1">
+                                <a:avLst/>
+                              </a:prstGeom>
+                              <a:ln>
+                                <a:tailEnd type="arrow"/>
+                              </a:ln>
+                            </wps:spPr>
+                            <wps:style>
+                              <a:lnRef idx="1">
+                                <a:schemeClr val="accent3"/>
+                              </a:lnRef>
+                              <a:fillRef idx="0">
+                                <a:schemeClr val="accent3"/>
+                              </a:fillRef>
+                              <a:effectRef idx="0">
+                                <a:schemeClr val="accent3"/>
+                              </a:effectRef>
+                              <a:fontRef idx="minor">
+                                <a:schemeClr val="tx1"/>
+                              </a:fontRef>
+                            </wps:style>
+                            <wps:bodyPr/>
+                          </wps:wsp>
+                          <wps:wsp>
+                            <wps:cNvPr id="430" name="430 Conector recto de flecha"/>
+                            <wps:cNvCnPr/>
+                            <wps:spPr>
+                              <a:xfrm rot="16200000">
+                                <a:off x="-210503" y="1086803"/>
+                                <a:ext cx="421005" cy="0"/>
+                              </a:xfrm>
+                              <a:prstGeom prst="straightConnector1">
+                                <a:avLst/>
+                              </a:prstGeom>
+                              <a:ln>
+                                <a:tailEnd type="arrow"/>
+                              </a:ln>
+                            </wps:spPr>
+                            <wps:style>
+                              <a:lnRef idx="1">
+                                <a:schemeClr val="accent3"/>
+                              </a:lnRef>
+                              <a:fillRef idx="0">
+                                <a:schemeClr val="accent3"/>
+                              </a:fillRef>
+                              <a:effectRef idx="0">
+                                <a:schemeClr val="accent3"/>
+                              </a:effectRef>
+                              <a:fontRef idx="minor">
+                                <a:schemeClr val="tx1"/>
+                              </a:fontRef>
+                            </wps:style>
+                            <wps:bodyPr/>
+                          </wps:wsp>
+                          <wps:wsp>
+                            <wps:cNvPr id="431" name="431 Conector recto de flecha"/>
+                            <wps:cNvCnPr/>
+                            <wps:spPr>
+                              <a:xfrm rot="16200000">
+                                <a:off x="-210503" y="2010728"/>
+                                <a:ext cx="421005" cy="0"/>
+                              </a:xfrm>
+                              <a:prstGeom prst="straightConnector1">
+                                <a:avLst/>
+                              </a:prstGeom>
+                              <a:ln>
+                                <a:tailEnd type="arrow"/>
+                              </a:ln>
+                            </wps:spPr>
+                            <wps:style>
+                              <a:lnRef idx="1">
+                                <a:schemeClr val="accent3"/>
+                              </a:lnRef>
+                              <a:fillRef idx="0">
+                                <a:schemeClr val="accent3"/>
+                              </a:fillRef>
+                              <a:effectRef idx="0">
+                                <a:schemeClr val="accent3"/>
+                              </a:effectRef>
+                              <a:fontRef idx="minor">
+                                <a:schemeClr val="tx1"/>
+                              </a:fontRef>
+                            </wps:style>
+                            <wps:bodyPr/>
+                          </wps:wsp>
+                          <wps:wsp>
+                            <wps:cNvPr id="432" name="432 Conector recto de flecha"/>
+                            <wps:cNvCnPr/>
+                            <wps:spPr>
+                              <a:xfrm rot="16200000">
+                                <a:off x="-210503" y="2906078"/>
+                                <a:ext cx="421005" cy="0"/>
+                              </a:xfrm>
+                              <a:prstGeom prst="straightConnector1">
+                                <a:avLst/>
+                              </a:prstGeom>
+                              <a:ln>
+                                <a:tailEnd type="arrow"/>
+                              </a:ln>
+                            </wps:spPr>
+                            <wps:style>
+                              <a:lnRef idx="1">
+                                <a:schemeClr val="accent3"/>
+                              </a:lnRef>
+                              <a:fillRef idx="0">
+                                <a:schemeClr val="accent3"/>
+                              </a:fillRef>
+                              <a:effectRef idx="0">
+                                <a:schemeClr val="accent3"/>
+                              </a:effectRef>
+                              <a:fontRef idx="minor">
+                                <a:schemeClr val="tx1"/>
+                              </a:fontRef>
+                            </wps:style>
+                            <wps:bodyPr/>
+                          </wps:wsp>
+                          <wps:wsp>
+                            <wps:cNvPr id="433" name="433 Conector recto de flecha"/>
+                            <wps:cNvCnPr/>
+                            <wps:spPr>
+                              <a:xfrm rot="16200000">
+                                <a:off x="694372" y="220028"/>
+                                <a:ext cx="421005" cy="0"/>
+                              </a:xfrm>
+                              <a:prstGeom prst="straightConnector1">
+                                <a:avLst/>
+                              </a:prstGeom>
+                              <a:ln>
+                                <a:tailEnd type="arrow"/>
+                              </a:ln>
+                            </wps:spPr>
+                            <wps:style>
+                              <a:lnRef idx="1">
+                                <a:schemeClr val="accent3"/>
+                              </a:lnRef>
+                              <a:fillRef idx="0">
+                                <a:schemeClr val="accent3"/>
+                              </a:fillRef>
+                              <a:effectRef idx="0">
+                                <a:schemeClr val="accent3"/>
+                              </a:effectRef>
+                              <a:fontRef idx="minor">
+                                <a:schemeClr val="tx1"/>
+                              </a:fontRef>
+                            </wps:style>
+                            <wps:bodyPr/>
+                          </wps:wsp>
+                          <wps:wsp>
+                            <wps:cNvPr id="434" name="434 Conector recto de flecha"/>
+                            <wps:cNvCnPr/>
+                            <wps:spPr>
+                              <a:xfrm rot="16200000">
+                                <a:off x="694372" y="1086803"/>
+                                <a:ext cx="421005" cy="0"/>
+                              </a:xfrm>
+                              <a:prstGeom prst="straightConnector1">
+                                <a:avLst/>
+                              </a:prstGeom>
+                              <a:ln>
+                                <a:tailEnd type="arrow"/>
+                              </a:ln>
+                            </wps:spPr>
+                            <wps:style>
+                              <a:lnRef idx="1">
+                                <a:schemeClr val="accent3"/>
+                              </a:lnRef>
+                              <a:fillRef idx="0">
+                                <a:schemeClr val="accent3"/>
+                              </a:fillRef>
+                              <a:effectRef idx="0">
+                                <a:schemeClr val="accent3"/>
+                              </a:effectRef>
+                              <a:fontRef idx="minor">
+                                <a:schemeClr val="tx1"/>
+                              </a:fontRef>
+                            </wps:style>
+                            <wps:bodyPr/>
+                          </wps:wsp>
+                          <wps:wsp>
+                            <wps:cNvPr id="435" name="435 Conector recto de flecha"/>
+                            <wps:cNvCnPr/>
+                            <wps:spPr>
+                              <a:xfrm rot="16200000">
+                                <a:off x="694372" y="2010728"/>
+                                <a:ext cx="421005" cy="0"/>
+                              </a:xfrm>
+                              <a:prstGeom prst="straightConnector1">
+                                <a:avLst/>
+                              </a:prstGeom>
+                              <a:ln>
+                                <a:tailEnd type="arrow"/>
+                              </a:ln>
+                            </wps:spPr>
+                            <wps:style>
+                              <a:lnRef idx="1">
+                                <a:schemeClr val="accent3"/>
+                              </a:lnRef>
+                              <a:fillRef idx="0">
+                                <a:schemeClr val="accent3"/>
+                              </a:fillRef>
+                              <a:effectRef idx="0">
+                                <a:schemeClr val="accent3"/>
+                              </a:effectRef>
+                              <a:fontRef idx="minor">
+                                <a:schemeClr val="tx1"/>
+                              </a:fontRef>
+                            </wps:style>
+                            <wps:bodyPr/>
+                          </wps:wsp>
+                          <wps:wsp>
+                            <wps:cNvPr id="436" name="436 Conector recto de flecha"/>
+                            <wps:cNvCnPr/>
+                            <wps:spPr>
+                              <a:xfrm rot="16200000">
+                                <a:off x="694372" y="2906078"/>
+                                <a:ext cx="421005" cy="0"/>
+                              </a:xfrm>
+                              <a:prstGeom prst="straightConnector1">
+                                <a:avLst/>
+                              </a:prstGeom>
+                              <a:ln>
+                                <a:tailEnd type="arrow"/>
+                              </a:ln>
+                            </wps:spPr>
+                            <wps:style>
+                              <a:lnRef idx="1">
+                                <a:schemeClr val="accent3"/>
+                              </a:lnRef>
+                              <a:fillRef idx="0">
+                                <a:schemeClr val="accent3"/>
+                              </a:fillRef>
+                              <a:effectRef idx="0">
+                                <a:schemeClr val="accent3"/>
+                              </a:effectRef>
+                              <a:fontRef idx="minor">
+                                <a:schemeClr val="tx1"/>
+                              </a:fontRef>
+                            </wps:style>
+                            <wps:bodyPr/>
+                          </wps:wsp>
+                          <wps:wsp>
+                            <wps:cNvPr id="437" name="437 Conector recto de flecha"/>
+                            <wps:cNvCnPr/>
+                            <wps:spPr>
+                              <a:xfrm rot="16200000">
+                                <a:off x="1589722" y="2906078"/>
+                                <a:ext cx="421005" cy="0"/>
+                              </a:xfrm>
+                              <a:prstGeom prst="straightConnector1">
+                                <a:avLst/>
+                              </a:prstGeom>
+                              <a:ln>
+                                <a:tailEnd type="arrow"/>
+                              </a:ln>
+                            </wps:spPr>
+                            <wps:style>
+                              <a:lnRef idx="1">
+                                <a:schemeClr val="accent3"/>
+                              </a:lnRef>
+                              <a:fillRef idx="0">
+                                <a:schemeClr val="accent3"/>
+                              </a:fillRef>
+                              <a:effectRef idx="0">
+                                <a:schemeClr val="accent3"/>
+                              </a:effectRef>
+                              <a:fontRef idx="minor">
+                                <a:schemeClr val="tx1"/>
+                              </a:fontRef>
+                            </wps:style>
+                            <wps:bodyPr/>
+                          </wps:wsp>
+                          <wps:wsp>
+                            <wps:cNvPr id="438" name="438 Conector recto de flecha"/>
+                            <wps:cNvCnPr/>
+                            <wps:spPr>
+                              <a:xfrm rot="16200000">
+                                <a:off x="1589722" y="2010728"/>
+                                <a:ext cx="421005" cy="0"/>
+                              </a:xfrm>
+                              <a:prstGeom prst="straightConnector1">
+                                <a:avLst/>
+                              </a:prstGeom>
+                              <a:ln>
+                                <a:tailEnd type="arrow"/>
+                              </a:ln>
+                            </wps:spPr>
+                            <wps:style>
+                              <a:lnRef idx="1">
+                                <a:schemeClr val="accent3"/>
+                              </a:lnRef>
+                              <a:fillRef idx="0">
+                                <a:schemeClr val="accent3"/>
+                              </a:fillRef>
+                              <a:effectRef idx="0">
+                                <a:schemeClr val="accent3"/>
+                              </a:effectRef>
+                              <a:fontRef idx="minor">
+                                <a:schemeClr val="tx1"/>
+                              </a:fontRef>
+                            </wps:style>
+                            <wps:bodyPr/>
+                          </wps:wsp>
+                          <wps:wsp>
+                            <wps:cNvPr id="439" name="439 Conector recto de flecha"/>
+                            <wps:cNvCnPr/>
+                            <wps:spPr>
+                              <a:xfrm rot="16200000">
+                                <a:off x="1589722" y="1086803"/>
+                                <a:ext cx="421005" cy="0"/>
+                              </a:xfrm>
+                              <a:prstGeom prst="straightConnector1">
+                                <a:avLst/>
+                              </a:prstGeom>
+                              <a:ln>
+                                <a:tailEnd type="arrow"/>
+                              </a:ln>
+                            </wps:spPr>
+                            <wps:style>
+                              <a:lnRef idx="1">
+                                <a:schemeClr val="accent3"/>
+                              </a:lnRef>
+                              <a:fillRef idx="0">
+                                <a:schemeClr val="accent3"/>
+                              </a:fillRef>
+                              <a:effectRef idx="0">
+                                <a:schemeClr val="accent3"/>
+                              </a:effectRef>
+                              <a:fontRef idx="minor">
+                                <a:schemeClr val="tx1"/>
+                              </a:fontRef>
+                            </wps:style>
+                            <wps:bodyPr/>
+                          </wps:wsp>
+                          <wps:wsp>
+                            <wps:cNvPr id="440" name="440 Conector recto de flecha"/>
+                            <wps:cNvCnPr/>
+                            <wps:spPr>
+                              <a:xfrm rot="16200000">
+                                <a:off x="1589722" y="210503"/>
+                                <a:ext cx="421005" cy="0"/>
+                              </a:xfrm>
+                              <a:prstGeom prst="straightConnector1">
+                                <a:avLst/>
+                              </a:prstGeom>
+                              <a:ln>
+                                <a:tailEnd type="arrow"/>
+                              </a:ln>
+                            </wps:spPr>
+                            <wps:style>
+                              <a:lnRef idx="1">
+                                <a:schemeClr val="accent3"/>
+                              </a:lnRef>
+                              <a:fillRef idx="0">
+                                <a:schemeClr val="accent3"/>
+                              </a:fillRef>
+                              <a:effectRef idx="0">
+                                <a:schemeClr val="accent3"/>
+                              </a:effectRef>
+                              <a:fontRef idx="minor">
+                                <a:schemeClr val="tx1"/>
+                              </a:fontRef>
+                            </wps:style>
+                            <wps:bodyPr/>
+                          </wps:wsp>
+                          <wps:wsp>
+                            <wps:cNvPr id="441" name="441 Conector recto de flecha"/>
+                            <wps:cNvCnPr/>
+                            <wps:spPr>
+                              <a:xfrm rot="16200000">
+                                <a:off x="2504122" y="220028"/>
+                                <a:ext cx="421005" cy="0"/>
+                              </a:xfrm>
+                              <a:prstGeom prst="straightConnector1">
+                                <a:avLst/>
+                              </a:prstGeom>
+                              <a:ln>
+                                <a:tailEnd type="arrow"/>
+                              </a:ln>
+                            </wps:spPr>
+                            <wps:style>
+                              <a:lnRef idx="1">
+                                <a:schemeClr val="accent3"/>
+                              </a:lnRef>
+                              <a:fillRef idx="0">
+                                <a:schemeClr val="accent3"/>
+                              </a:fillRef>
+                              <a:effectRef idx="0">
+                                <a:schemeClr val="accent3"/>
+                              </a:effectRef>
+                              <a:fontRef idx="minor">
+                                <a:schemeClr val="tx1"/>
+                              </a:fontRef>
+                            </wps:style>
+                            <wps:bodyPr/>
+                          </wps:wsp>
+                          <wps:wsp>
+                            <wps:cNvPr id="442" name="442 Conector recto de flecha"/>
+                            <wps:cNvCnPr/>
+                            <wps:spPr>
+                              <a:xfrm rot="16200000">
+                                <a:off x="2513647" y="1086803"/>
+                                <a:ext cx="421005" cy="0"/>
+                              </a:xfrm>
+                              <a:prstGeom prst="straightConnector1">
+                                <a:avLst/>
+                              </a:prstGeom>
+                              <a:ln>
+                                <a:tailEnd type="arrow"/>
+                              </a:ln>
+                            </wps:spPr>
+                            <wps:style>
+                              <a:lnRef idx="1">
+                                <a:schemeClr val="accent3"/>
+                              </a:lnRef>
+                              <a:fillRef idx="0">
+                                <a:schemeClr val="accent3"/>
+                              </a:fillRef>
+                              <a:effectRef idx="0">
+                                <a:schemeClr val="accent3"/>
+                              </a:effectRef>
+                              <a:fontRef idx="minor">
+                                <a:schemeClr val="tx1"/>
+                              </a:fontRef>
+                            </wps:style>
+                            <wps:bodyPr/>
+                          </wps:wsp>
+                          <wps:wsp>
+                            <wps:cNvPr id="443" name="443 Conector recto de flecha"/>
+                            <wps:cNvCnPr/>
+                            <wps:spPr>
+                              <a:xfrm rot="16200000">
+                                <a:off x="2504122" y="2010728"/>
+                                <a:ext cx="421005" cy="0"/>
+                              </a:xfrm>
+                              <a:prstGeom prst="straightConnector1">
+                                <a:avLst/>
+                              </a:prstGeom>
+                              <a:ln>
+                                <a:tailEnd type="arrow"/>
+                              </a:ln>
+                            </wps:spPr>
+                            <wps:style>
+                              <a:lnRef idx="1">
+                                <a:schemeClr val="accent3"/>
+                              </a:lnRef>
+                              <a:fillRef idx="0">
+                                <a:schemeClr val="accent3"/>
+                              </a:fillRef>
+                              <a:effectRef idx="0">
+                                <a:schemeClr val="accent3"/>
+                              </a:effectRef>
+                              <a:fontRef idx="minor">
+                                <a:schemeClr val="tx1"/>
+                              </a:fontRef>
+                            </wps:style>
+                            <wps:bodyPr/>
+                          </wps:wsp>
+                          <wps:wsp>
+                            <wps:cNvPr id="444" name="444 Conector recto de flecha"/>
+                            <wps:cNvCnPr/>
+                            <wps:spPr>
+                              <a:xfrm rot="16200000">
+                                <a:off x="2504122" y="2906078"/>
+                                <a:ext cx="421005" cy="0"/>
+                              </a:xfrm>
+                              <a:prstGeom prst="straightConnector1">
+                                <a:avLst/>
+                              </a:prstGeom>
+                              <a:ln>
+                                <a:tailEnd type="arrow"/>
+                              </a:ln>
+                            </wps:spPr>
+                            <wps:style>
+                              <a:lnRef idx="1">
+                                <a:schemeClr val="accent3"/>
+                              </a:lnRef>
+                              <a:fillRef idx="0">
+                                <a:schemeClr val="accent3"/>
+                              </a:fillRef>
+                              <a:effectRef idx="0">
+                                <a:schemeClr val="accent3"/>
+                              </a:effectRef>
+                              <a:fontRef idx="minor">
+                                <a:schemeClr val="tx1"/>
+                              </a:fontRef>
+                            </wps:style>
+                            <wps:bodyPr/>
+                          </wps:wsp>
+                          <wps:wsp>
+                            <wps:cNvPr id="445" name="445 Conector recto de flecha"/>
+                            <wps:cNvCnPr/>
+                            <wps:spPr>
+                              <a:xfrm rot="16200000">
+                                <a:off x="3389947" y="2906078"/>
+                                <a:ext cx="421005" cy="0"/>
+                              </a:xfrm>
+                              <a:prstGeom prst="straightConnector1">
+                                <a:avLst/>
+                              </a:prstGeom>
+                              <a:ln>
+                                <a:tailEnd type="arrow"/>
+                              </a:ln>
+                            </wps:spPr>
+                            <wps:style>
+                              <a:lnRef idx="1">
+                                <a:schemeClr val="accent3"/>
+                              </a:lnRef>
+                              <a:fillRef idx="0">
+                                <a:schemeClr val="accent3"/>
+                              </a:fillRef>
+                              <a:effectRef idx="0">
+                                <a:schemeClr val="accent3"/>
+                              </a:effectRef>
+                              <a:fontRef idx="minor">
+                                <a:schemeClr val="tx1"/>
+                              </a:fontRef>
+                            </wps:style>
+                            <wps:bodyPr/>
+                          </wps:wsp>
+                          <wps:wsp>
+                            <wps:cNvPr id="446" name="446 Conector recto de flecha"/>
+                            <wps:cNvCnPr/>
+                            <wps:spPr>
+                              <a:xfrm rot="16200000">
+                                <a:off x="3399472" y="2010728"/>
+                                <a:ext cx="421005" cy="0"/>
+                              </a:xfrm>
+                              <a:prstGeom prst="straightConnector1">
+                                <a:avLst/>
+                              </a:prstGeom>
+                              <a:ln>
+                                <a:tailEnd type="arrow"/>
+                              </a:ln>
+                            </wps:spPr>
+                            <wps:style>
+                              <a:lnRef idx="1">
+                                <a:schemeClr val="accent3"/>
+                              </a:lnRef>
+                              <a:fillRef idx="0">
+                                <a:schemeClr val="accent3"/>
+                              </a:fillRef>
+                              <a:effectRef idx="0">
+                                <a:schemeClr val="accent3"/>
+                              </a:effectRef>
+                              <a:fontRef idx="minor">
+                                <a:schemeClr val="tx1"/>
+                              </a:fontRef>
+                            </wps:style>
+                            <wps:bodyPr/>
+                          </wps:wsp>
+                          <wps:wsp>
+                            <wps:cNvPr id="447" name="447 Conector recto de flecha"/>
+                            <wps:cNvCnPr/>
+                            <wps:spPr>
+                              <a:xfrm rot="16200000">
+                                <a:off x="3437572" y="1086803"/>
+                                <a:ext cx="421005" cy="0"/>
+                              </a:xfrm>
+                              <a:prstGeom prst="straightConnector1">
+                                <a:avLst/>
+                              </a:prstGeom>
+                              <a:ln>
+                                <a:tailEnd type="arrow"/>
+                              </a:ln>
+                            </wps:spPr>
+                            <wps:style>
+                              <a:lnRef idx="1">
+                                <a:schemeClr val="accent3"/>
+                              </a:lnRef>
+                              <a:fillRef idx="0">
+                                <a:schemeClr val="accent3"/>
+                              </a:fillRef>
+                              <a:effectRef idx="0">
+                                <a:schemeClr val="accent3"/>
+                              </a:effectRef>
+                              <a:fontRef idx="minor">
+                                <a:schemeClr val="tx1"/>
+                              </a:fontRef>
+                            </wps:style>
+                            <wps:bodyPr/>
+                          </wps:wsp>
+                          <wps:wsp>
+                            <wps:cNvPr id="448" name="448 Conector recto de flecha"/>
+                            <wps:cNvCnPr/>
+                            <wps:spPr>
+                              <a:xfrm rot="16200000">
+                                <a:off x="3437572" y="220028"/>
+                                <a:ext cx="421005" cy="0"/>
+                              </a:xfrm>
+                              <a:prstGeom prst="straightConnector1">
+                                <a:avLst/>
+                              </a:prstGeom>
+                              <a:ln>
+                                <a:tailEnd type="arrow"/>
+                              </a:ln>
+                            </wps:spPr>
+                            <wps:style>
+                              <a:lnRef idx="1">
+                                <a:schemeClr val="accent3"/>
+                              </a:lnRef>
+                              <a:fillRef idx="0">
+                                <a:schemeClr val="accent3"/>
+                              </a:fillRef>
+                              <a:effectRef idx="0">
+                                <a:schemeClr val="accent3"/>
+                              </a:effectRef>
+                              <a:fontRef idx="minor">
+                                <a:schemeClr val="tx1"/>
+                              </a:fontRef>
+                            </wps:style>
+                            <wps:bodyPr/>
+                          </wps:wsp>
+                        </wpg:grpSp>
+                      </wpg:grpSp>
+                    </wpg:wgp>
+                  </a:graphicData>
+                </a:graphic>
+              </wp:anchor>
+            </w:drawing>
+          </mc:Choice>
+          <mc:Fallback>
+            <w:pict>
+              <v:group id="453 Grupo" o:spid="_x0000_s1026" style="position:absolute;margin-left:18.65pt;margin-top:11.85pt;width:357pt;height:351.75pt;z-index:251837440" coordsize="45339,44672" o:gfxdata="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">
+                <v:rect id="452 Rectángulo" o:spid="_x0000_s1027" style="position:absolute;left:8924;top:31235;width:9268;height:9151;visibility:visible;mso-wrap-style:square;v-text-anchor:middle" o:gfxdata="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" fillcolor="#d6e3bc [1302]" stroked="f" strokeweight="2pt">
+                  <v:fill opacity="47802f"/>
+                </v:rect>
+                <v:rect id="451 Rectángulo" o:spid="_x0000_s1028" style="position:absolute;left:4681;top:8851;width:9047;height:8675;visibility:visible;mso-wrap-style:square;v-text-anchor:middle" o:gfxdata="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" fillcolor="#e5b8b7 [1301]" stroked="f" strokeweight="2pt">
+                  <v:fill opacity="47802f"/>
+                </v:rect>
+                <v:group id="450 Grupo" o:spid="_x0000_s1029" style="position:absolute;width:45339;height:44672" coordsize="45339,44672" o:gfxdata="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">
+                  <v:group id="428 Grupo" o:spid="_x0000_s1030" style="position:absolute;width:45339;height:44672" coordsize="45339,44672" o:gfxdata="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">
+                    <v:group id="258 Grupo" o:spid="_x0000_s1031" style="position:absolute;width:45339;height:44672" coordsize="45339,44672" o:gfxdata="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">
+                      <v:rect id="295 Rectángulo" o:spid="_x0000_s1032" style="position:absolute;left:18192;top:17526;width:8954;height:9239;visibility:visible;mso-wrap-style:square;v-text-anchor:middle" o:gfxdata="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" fillcolor="#d8d8d8 [2732]" stroked="f" strokeweight="2pt">
+                        <v:fill opacity="47802f"/>
+                      </v:rect>
+                      <v:group id="341 Grupo" o:spid="_x0000_s1033" style="position:absolute;width:45339;height:44672" coordsize="45339,44672" o:gfxdata="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">
+                        <v:oval id="342 Elipse" o:spid="_x0000_s1034" style="position:absolute;left:31432;top:21717;width:762;height:762;visibility:visible;mso-wrap-style:square;v-text-anchor:middle" o:gfxdata="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" fillcolor="black [3200]" strokecolor="black [1600]" strokeweight="2pt"/>
+                        <v:group id="343 Grupo" o:spid="_x0000_s1035" style="position:absolute;width:45339;height:44672" coordsize="45339,44672" o:gfxdata="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">
+                          <v:oval id="344 Elipse" o:spid="_x0000_s1036" style="position:absolute;left:13335;top:21717;width:762;height:762;visibility:visible;mso-wrap-style:square;v-text-anchor:middle" o:gfxdata="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" fillcolor="black [3200]" strokecolor="black [1600]" strokeweight="2pt"/>
+                          <v:group id="345 Grupo" o:spid="_x0000_s1037" style="position:absolute;width:45339;height:44672" coordsize="45339,44672" o:gfxdata="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">
+                            <v:group id="346 Grupo" o:spid="_x0000_s1038" style="position:absolute;width:45339;height:44672" coordsize="45339,44672" o:gfxdata="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">
+                              <v:line id="347 Conector recto" o:spid="_x0000_s1039" style="position:absolute;visibility:visible;mso-wrap-style:square" from="0,95" to="0,44672" o:connectortype="straight" o:gfxdata="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" strokecolor="black [3040]" strokeweight="1.5pt"/>
+                              <v:line id="348 Conector recto" o:spid="_x0000_s1040" style="position:absolute;flip:x;visibility:visible;mso-wrap-style:square" from="0,0" to="45332,0" o:connectortype="straight" o:gfxdata="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" strokecolor="black [3040]" strokeweight="1.5pt"/>
+                              <v:line id="349 Conector recto" o:spid="_x0000_s1041" style="position:absolute;flip:x;visibility:visible;mso-wrap-style:square" from="0,44672" to="45332,44672" o:connectortype="straight" o:gfxdata="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" strokecolor="black [3040]" strokeweight="1.5pt"/>
+                              <v:line id="350 Conector recto" o:spid="_x0000_s1042" style="position:absolute;visibility:visible;mso-wrap-style:square" from="8953,0" to="8953,44672" o:connectortype="straight" o:gfxdata="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" strokecolor="black [3040]"/>
+                              <v:line id="351 Conector recto" o:spid="_x0000_s1043" style="position:absolute;visibility:visible;mso-wrap-style:square" from="18192,0" to="18192,44672" o:connectortype="straight" o:gfxdata="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" strokecolor="black [3040]"/>
+                              <v:line id="352 Conector recto" o:spid="_x0000_s1044" style="position:absolute;visibility:visible;mso-wrap-style:square" from="27146,95" to="27146,44672" o:connectortype="straight" o:gfxdata="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" strokecolor="black [3040]"/>
+                              <v:line id="377 Conector recto" o:spid="_x0000_s1045" style="position:absolute;visibility:visible;mso-wrap-style:square" from="36099,95" to="36099,44672" o:connectortype="straight" o:gfxdata="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" strokecolor="black [3040]"/>
+                              <v:line id="380 Conector recto" o:spid="_x0000_s1046" style="position:absolute;visibility:visible;mso-wrap-style:square" from="45339,0" to="45339,44672" o:connectortype="straight" o:gfxdata="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" strokecolor="black [3040]" strokeweight="1.5pt"/>
+                              <v:line id="381 Conector recto" o:spid="_x0000_s1047" style="position:absolute;flip:x;visibility:visible;mso-wrap-style:square" from="0,8858" to="45332,8858" o:connectortype="straight" o:gfxdata="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" strokecolor="black [3040]"/>
+                              <v:line id="382 Conector recto" o:spid="_x0000_s1048" style="position:absolute;flip:x;visibility:visible;mso-wrap-style:square" from="0,17526" to="45332,17526" o:connectortype="straight" o:gfxdata="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" strokecolor="black [3040]"/>
+                              <v:line id="383 Conector recto" o:spid="_x0000_s1049" style="position:absolute;flip:x;visibility:visible;mso-wrap-style:square" from="0,26765" to="45332,26765" o:connectortype="straight" o:gfxdata="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" strokecolor="black [3040]"/>
+                              <v:line id="384 Conector recto" o:spid="_x0000_s1050" style="position:absolute;flip:x;visibility:visible;mso-wrap-style:square" from="0,35814" to="45332,35814" o:connectortype="straight" o:gfxdata="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" strokecolor="black [3040]"/>
+                            </v:group>
+                            <v:oval id="385 Elipse" o:spid="_x0000_s1051" style="position:absolute;left:13335;top:12858;width:762;height:762;visibility:visible;mso-wrap-style:square;v-text-anchor:middle" o:gfxdata="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" fillcolor="black [3200]" strokecolor="black [1600]" strokeweight="2pt"/>
+                            <v:oval id="386 Elipse" o:spid="_x0000_s1052" style="position:absolute;left:22288;top:12858;width:762;height:762;visibility:visible;mso-wrap-style:square;v-text-anchor:middle" o:gfxdata="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" fillcolor="black [3200]" strokecolor="black [1600]" strokeweight="2pt"/>
+                            <v:oval id="387 Elipse" o:spid="_x0000_s1053" style="position:absolute;left:4191;top:12858;width:762;height:762;visibility:visible;mso-wrap-style:square;v-text-anchor:middle" o:gfxdata="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" fillcolor="black [3200]" strokecolor="black [1600]" strokeweight="2pt"/>
+                            <v:oval id="388 Elipse" o:spid="_x0000_s1054" style="position:absolute;left:31432;top:12858;width:762;height:762;visibility:visible;mso-wrap-style:square;v-text-anchor:middle" o:gfxdata="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" fillcolor="black [3200]" strokecolor="black [1600]" strokeweight="2pt"/>
+                            <v:oval id="389 Elipse" o:spid="_x0000_s1055" style="position:absolute;left:40576;top:12858;width:762;height:762;visibility:visible;mso-wrap-style:square;v-text-anchor:middle" o:gfxdata="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" fillcolor="black [3200]" strokecolor="black [1600]" strokeweight="2pt"/>
+                            <v:oval id="390 Elipse" o:spid="_x0000_s1056" style="position:absolute;left:4191;top:4000;width:762;height:762;visibility:visible;mso-wrap-style:square;v-text-anchor:middle" o:gfxdata="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" fillcolor="black [3200]" strokecolor="black [1600]" strokeweight="2pt"/>
+                            <v:oval id="391 Elipse" o:spid="_x0000_s1057" style="position:absolute;left:13335;top:4000;width:762;height:762;visibility:visible;mso-wrap-style:square;v-text-anchor:middle" o:gfxdata="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" fillcolor="black [3200]" strokecolor="black [1600]" strokeweight="2pt"/>
+                            <v:oval id="392 Elipse" o:spid="_x0000_s1058" style="position:absolute;left:22288;top:4000;width:762;height:762;visibility:visible;mso-wrap-style:square;v-text-anchor:middle" o:gfxdata="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" fillcolor="black [3200]" strokecolor="black [1600]" strokeweight="2pt"/>
+                            <v:oval id="393 Elipse" o:spid="_x0000_s1059" style="position:absolute;left:31432;top:4000;width:762;height:762;visibility:visible;mso-wrap-style:square;v-text-anchor:middle" o:gfxdata="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" fillcolor="black [3200]" strokecolor="black [1600]" strokeweight="2pt"/>
+                            <v:oval id="394 Elipse" o:spid="_x0000_s1060" style="position:absolute;left:40576;top:4000;width:762;height:762;visibility:visible;mso-wrap-style:square;v-text-anchor:middle" o:gfxdata="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" fillcolor="black [3200]" strokecolor="black [1600]" strokeweight="2pt"/>
+                            <v:oval id="395 Elipse" o:spid="_x0000_s1061" style="position:absolute;left:4191;top:21717;width:762;height:762;visibility:visible;mso-wrap-style:square;v-text-anchor:middle" o:gfxdata="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" fillcolor="black [3200]" strokecolor="black [1600]" strokeweight="2pt"/>
+                            <v:oval id="396 Elipse" o:spid="_x0000_s1062" style="position:absolute;left:22288;top:21717;width:762;height:762;visibility:visible;mso-wrap-style:square;v-text-anchor:middle" o:gfxdata="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" fillcolor="black [3200]" strokecolor="black [1600]" strokeweight="2pt"/>
+                            <v:oval id="397 Elipse" o:spid="_x0000_s1063" style="position:absolute;left:40576;top:21717;width:762;height:762;visibility:visible;mso-wrap-style:square;v-text-anchor:middle" o:gfxdata="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" fillcolor="black [3200]" strokecolor="black [1600]" strokeweight="2pt"/>
+                            <v:oval id="398 Elipse" o:spid="_x0000_s1064" style="position:absolute;left:4191;top:30765;width:762;height:762;visibility:visible;mso-wrap-style:square;v-text-anchor:middle" o:gfxdata="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" fillcolor="black [3200]" strokecolor="black [1600]" strokeweight="2pt"/>
+                            <v:oval id="399 Elipse" o:spid="_x0000_s1065" style="position:absolute;left:13335;top:30765;width:762;height:762;visibility:visible;mso-wrap-style:square;v-text-anchor:middle" o:gfxdata="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" fillcolor="black [3200]" strokecolor="black [1600]" strokeweight="2pt"/>
+                            <v:oval id="400 Elipse" o:spid="_x0000_s1066" style="position:absolute;left:22288;top:30765;width:762;height:762;visibility:visible;mso-wrap-style:square;v-text-anchor:middle" o:gfxdata="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" fillcolor="black [3200]" strokecolor="black [1600]" strokeweight="2pt"/>
+                            <v:oval id="401 Elipse" o:spid="_x0000_s1067" style="position:absolute;left:31432;top:30765;width:762;height:762;visibility:visible;mso-wrap-style:square;v-text-anchor:middle" o:gfxdata="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" fillcolor="black [3200]" strokecolor="black [1600]" strokeweight="2pt"/>
+                            <v:oval id="402 Elipse" o:spid="_x0000_s1068" style="position:absolute;left:40386;top:30765;width:762;height:762;visibility:visible;mso-wrap-style:square;v-text-anchor:middle" o:gfxdata="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" fillcolor="black [3200]" strokecolor="black [1600]" strokeweight="2pt"/>
+                            <v:oval id="403 Elipse" o:spid="_x0000_s1069" style="position:absolute;left:4191;top:39719;width:762;height:762;visibility:visible;mso-wrap-style:square;v-text-anchor:middle" o:gfxdata="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" fillcolor="black [3200]" strokecolor="black [1600]" strokeweight="2pt"/>
+                            <v:oval id="404 Elipse" o:spid="_x0000_s1070" style="position:absolute;left:13335;top:39719;width:762;height:762;visibility:visible;mso-wrap-style:square;v-text-anchor:middle" o:gfxdata="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" fillcolor="black [3200]" strokecolor="black [1600]" strokeweight="2pt"/>
+                            <v:oval id="405 Elipse" o:spid="_x0000_s1071" style="position:absolute;left:22288;top:39719;width:762;height:762;visibility:visible;mso-wrap-style:square;v-text-anchor:middle" o:gfxdata="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" fillcolor="black [3200]" strokecolor="black [1600]" strokeweight="2pt"/>
+                            <v:oval id="406 Elipse" o:spid="_x0000_s1072" style="position:absolute;left:31432;top:39624;width:762;height:762;visibility:visible;mso-wrap-style:square;v-text-anchor:middle" o:gfxdata="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" fillcolor="black [3200]" strokecolor="black [1600]" strokeweight="2pt"/>
+                            <v:oval id="407 Elipse" o:spid="_x0000_s1073" style="position:absolute;left:40386;top:39624;width:762;height:762;visibility:visible;mso-wrap-style:square;v-text-anchor:middle" o:gfxdata="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" fillcolor="black [3200]" strokecolor="black [1600]" strokeweight="2pt"/>
+                          </v:group>
+                        </v:group>
+                      </v:group>
+                    </v:group>
+                    <v:group id="427 Grupo" o:spid="_x0000_s1074" style="position:absolute;left:6953;top:4476;width:31451;height:35814" coordsize="31451,35814" o:gfxdata="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">
+                      <v:shapetype id="_x0000_t32" coordsize="21600,21600" o:spt="32" o:oned="t" path="m,l21600,21600e" filled="f">
+                        <v:path arrowok="t" fillok="f" o:connecttype="none"/>
+                        <o:lock v:ext="edit" shapetype="t"/>
+                      </v:shapetype>
+                      <v:shape id="420 Conector recto de flecha" o:spid="_x0000_s1075" type="#_x0000_t32" style="position:absolute;width:4210;height:0;visibility:visible;mso-wrap-style:square" o:connectortype="straight" o:gfxdata="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" strokecolor="#bc4542 [3045]">
+                        <v:stroke endarrow="open"/>
+                      </v:shape>
+                      <v:shape id="421 Conector recto de flecha" o:spid="_x0000_s1076" type="#_x0000_t32" style="position:absolute;top:17811;width:4210;height:0;visibility:visible;mso-wrap-style:square" o:connectortype="straight" o:gfxdata="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" strokecolor="#bc4542 [3045]">
+                        <v:stroke endarrow="open"/>
+                      </v:shape>
+                      <v:shape id="299 Conector recto de flecha" o:spid="_x0000_s1077" type="#_x0000_t32" style="position:absolute;top:8763;width:4210;height:0;visibility:visible;mso-wrap-style:square" o:connectortype="straight" o:gfxdata="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" strokecolor="#bc4542 [3045]">
+                        <v:stroke endarrow="open"/>
+                      </v:shape>
+                      <v:shape id="408 Conector recto de flecha" o:spid="_x0000_s1078" type="#_x0000_t32" style="position:absolute;top:26670;width:4210;height:0;visibility:visible;mso-wrap-style:square" o:connectortype="straight" o:gfxdata="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" strokecolor="#bc4542 [3045]">
+                        <v:stroke endarrow="open"/>
+                      </v:shape>
+                      <v:shape id="409 Conector recto de flecha" o:spid="_x0000_s1079" type="#_x0000_t32" style="position:absolute;top:35814;width:4210;height:0;visibility:visible;mso-wrap-style:square" o:connectortype="straight" o:gfxdata="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" strokecolor="#bc4542 [3045]">
+                        <v:stroke endarrow="open"/>
+                      </v:shape>
+                      <v:shape id="410 Conector recto de flecha" o:spid="_x0000_s1080" type="#_x0000_t32" style="position:absolute;left:9334;top:35814;width:4210;height:0;visibility:visible;mso-wrap-style:square" o:connectortype="straight" o:gfxdata="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" strokecolor="#bc4542 [3045]">
+                        <v:stroke endarrow="open"/>
+                      </v:shape>
+                      <v:shape id="411 Conector recto de flecha" o:spid="_x0000_s1081" type="#_x0000_t32" style="position:absolute;left:9334;top:26765;width:4210;height:0;visibility:visible;mso-wrap-style:square" o:connectortype="straight" o:gfxdata="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" strokecolor="#bc4542 [3045]">
+                        <v:stroke endarrow="open"/>
+                      </v:shape>
+                      <v:shape id="412 Conector recto de flecha" o:spid="_x0000_s1082" type="#_x0000_t32" style="position:absolute;left:9334;top:17811;width:4210;height:0;visibility:visible;mso-wrap-style:square" o:connectortype="straight" o:gfxdata="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" strokecolor="#bc4542 [3045]">
+                        <v:stroke endarrow="open"/>
+                      </v:shape>
+                      <v:shape id="413 Conector recto de flecha" o:spid="_x0000_s1083" type="#_x0000_t32" style="position:absolute;left:9334;top:8763;width:4210;height:0;visibility:visible;mso-wrap-style:square" o:connectortype="straight" o:gfxdata="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" strokecolor="#bc4542 [3045]">
+                        <v:stroke endarrow="open"/>
+                      </v:shape>
+                      <v:shape id="414 Conector recto de flecha" o:spid="_x0000_s1084" type="#_x0000_t32" style="position:absolute;left:9334;width:4210;height:0;visibility:visible;mso-wrap-style:square" o:connectortype="straight" o:gfxdata="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" strokecolor="#bc4542 [3045]">
+                        <v:stroke endarrow="open"/>
+                      </v:shape>
+                      <v:shape id="415 Conector recto de flecha" o:spid="_x0000_s1085" type="#_x0000_t32" style="position:absolute;left:18097;width:4210;height:0;visibility:visible;mso-wrap-style:square" o:connectortype="straight" o:gfxdata="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" strokecolor="#bc4542 [3045]">
+                        <v:stroke endarrow="open"/>
+                      </v:shape>
+                      <v:shape id="416 Conector recto de flecha" o:spid="_x0000_s1086" type="#_x0000_t32" style="position:absolute;left:18097;top:8763;width:4210;height:0;visibility:visible;mso-wrap-style:square" o:connectortype="straight" o:gfxdata="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" strokecolor="#bc4542 [3045]">
+                        <v:stroke endarrow="open"/>
+                      </v:shape>
+                      <v:shape id="417 Conector recto de flecha" o:spid="_x0000_s1087" type="#_x0000_t32" style="position:absolute;left:18097;top:17811;width:4210;height:0;visibility:visible;mso-wrap-style:square" o:connectortype="straight" o:gfxdata="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" strokecolor="#bc4542 [3045]">
+                        <v:stroke endarrow="open"/>
+                      </v:shape>
+                      <v:shape id="418 Conector recto de flecha" o:spid="_x0000_s1088" type="#_x0000_t32" style="position:absolute;left:18097;top:26765;width:4210;height:0;visibility:visible;mso-wrap-style:square" o:connectortype="straight" o:gfxdata="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" strokecolor="#bc4542 [3045]">
+                        <v:stroke endarrow="open"/>
+                      </v:shape>
+                      <v:shape id="419 Conector recto de flecha" o:spid="_x0000_s1089" type="#_x0000_t32" style="position:absolute;left:18097;top:35718;width:4210;height:0;visibility:visible;mso-wrap-style:square" o:connectortype="straight" o:gfxdata="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" strokecolor="#bc4542 [3045]">
+                        <v:stroke endarrow="open"/>
+                      </v:shape>
+                      <v:shape id="422 Conector recto de flecha" o:spid="_x0000_s1090" type="#_x0000_t32" style="position:absolute;left:27241;top:35718;width:4210;height:0;visibility:visible;mso-wrap-style:square" o:connectortype="straight" o:gfxdata="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" strokecolor="#bc4542 [3045]">
+                        <v:stroke endarrow="open"/>
+                      </v:shape>
+                      <v:shape id="423 Conector recto de flecha" o:spid="_x0000_s1091" type="#_x0000_t32" style="position:absolute;left:27241;top:26765;width:4210;height:0;visibility:visible;mso-wrap-style:square" o:connectortype="straight" o:gfxdata="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" strokecolor="#bc4542 [3045]">
+                        <v:stroke endarrow="open"/>
+                      </v:shape>
+                      <v:shape id="424 Conector recto de flecha" o:spid="_x0000_s1092" type="#_x0000_t32" style="position:absolute;left:27241;top:17811;width:4210;height:0;visibility:visible;mso-wrap-style:square" o:connectortype="straight" o:gfxdata="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" strokecolor="#bc4542 [3045]">
+                        <v:stroke endarrow="open"/>
+                      </v:shape>
+                      <v:shape id="425 Conector recto de flecha" o:spid="_x0000_s1093" type="#_x0000_t32" style="position:absolute;left:27241;top:8763;width:4210;height:0;visibility:visible;mso-wrap-style:square" o:connectortype="straight" o:gfxdata="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" strokecolor="#bc4542 [3045]">
+                        <v:stroke endarrow="open"/>
+                      </v:shape>
+                      <v:shape id="426 Conector recto de flecha" o:spid="_x0000_s1094" type="#_x0000_t32" style="position:absolute;left:27241;width:4210;height:0;visibility:visible;mso-wrap-style:square" o:connectortype="straight" o:gfxdata="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" strokecolor="#bc4542 [3045]">
+                        <v:stroke endarrow="open"/>
+                      </v:shape>
+                    </v:group>
+                  </v:group>
+                  <v:group id="449 Grupo" o:spid="_x0000_s1095" style="position:absolute;left:4667;top:6381;width:36481;height:31166" coordsize="36480,31165" o:gfxdata="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">
+                    <v:shape id="429 Conector recto de flecha" o:spid="_x0000_s1096" type="#_x0000_t32" style="position:absolute;left:-2105;top:2200;width:4210;height:0;rotation:-90;visibility:visible;mso-wrap-style:square" o:connectortype="straight" o:gfxdata="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" strokecolor="#94b64e [3046]">
+                      <v:stroke endarrow="open"/>
+                    </v:shape>
+                    <v:shape id="430 Conector recto de flecha" o:spid="_x0000_s1097" type="#_x0000_t32" style="position:absolute;left:-2105;top:10868;width:4210;height:0;rotation:-90;visibility:visible;mso-wrap-style:square" o:connectortype="straight" o:gfxdata="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" strokecolor="#94b64e [3046]">
+                      <v:stroke endarrow="open"/>
+                    </v:shape>
+                    <v:shape id="431 Conector recto de flecha" o:spid="_x0000_s1098" type="#_x0000_t32" style="position:absolute;left:-2105;top:20107;width:4210;height:0;rotation:-90;visibility:visible;mso-wrap-style:square" o:connectortype="straight" o:gfxdata="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" strokecolor="#94b64e [3046]">
+                      <v:stroke endarrow="open"/>
+                    </v:shape>
+                    <v:shape id="432 Conector recto de flecha" o:spid="_x0000_s1099" type="#_x0000_t32" style="position:absolute;left:-2105;top:29060;width:4210;height:0;rotation:-90;visibility:visible;mso-wrap-style:square" o:connectortype="straight" o:gfxdata="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" strokecolor="#94b64e [3046]">
+                      <v:stroke endarrow="open"/>
+                    </v:shape>
+                    <v:shape id="433 Conector recto de flecha" o:spid="_x0000_s1100" type="#_x0000_t32" style="position:absolute;left:6943;top:2200;width:4210;height:0;rotation:-90;visibility:visible;mso-wrap-style:square" o:connectortype="straight" o:gfxdata="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" strokecolor="#94b64e [3046]">
+                      <v:stroke endarrow="open"/>
+                    </v:shape>
+                    <v:shape id="434 Conector recto de flecha" o:spid="_x0000_s1101" type="#_x0000_t32" style="position:absolute;left:6943;top:10868;width:4210;height:0;rotation:-90;visibility:visible;mso-wrap-style:square" o:connectortype="straight" o:gfxdata="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" strokecolor="#94b64e [3046]">
+                      <v:stroke endarrow="open"/>
+                    </v:shape>
+                    <v:shape id="435 Conector recto de flecha" o:spid="_x0000_s1102" type="#_x0000_t32" style="position:absolute;left:6943;top:20107;width:4210;height:0;rotation:-90;visibility:visible;mso-wrap-style:square" o:connectortype="straight" o:gfxdata="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" strokecolor="#94b64e [3046]">
+                      <v:stroke endarrow="open"/>
+                    </v:shape>
+                    <v:shape id="436 Conector recto de flecha" o:spid="_x0000_s1103" type="#_x0000_t32" style="position:absolute;left:6943;top:29060;width:4210;height:0;rotation:-90;visibility:visible;mso-wrap-style:square" o:connectortype="straight" o:gfxdata="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" strokecolor="#94b64e [3046]">
+                      <v:stroke endarrow="open"/>
+                    </v:shape>
+                    <v:shape id="437 Conector recto de flecha" o:spid="_x0000_s1104" type="#_x0000_t32" style="position:absolute;left:15897;top:29060;width:4210;height:0;rotation:-90;visibility:visible;mso-wrap-style:square" o:connectortype="straight" o:gfxdata="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" strokecolor="#94b64e [3046]">
+                      <v:stroke endarrow="open"/>
+                    </v:shape>
+                    <v:shape id="438 Conector recto de flecha" o:spid="_x0000_s1105" type="#_x0000_t32" style="position:absolute;left:15897;top:20107;width:4210;height:0;rotation:-90;visibility:visible;mso-wrap-style:square" o:connectortype="straight" o:gfxdata="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" strokecolor="#94b64e [3046]">
+                      <v:stroke endarrow="open"/>
+                    </v:shape>
+                    <v:shape id="439 Conector recto de flecha" o:spid="_x0000_s1106" type="#_x0000_t32" style="position:absolute;left:15897;top:10868;width:4210;height:0;rotation:-90;visibility:visible;mso-wrap-style:square" o:connectortype="straight" o:gfxdata="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" strokecolor="#94b64e [3046]">
+                      <v:stroke endarrow="open"/>
+                    </v:shape>
+                    <v:shape id="440 Conector recto de flecha" o:spid="_x0000_s1107" type="#_x0000_t32" style="position:absolute;left:15897;top:2105;width:4210;height:0;rotation:-90;visibility:visible;mso-wrap-style:square" o:connectortype="straight" o:gfxdata="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" strokecolor="#94b64e [3046]">
+                      <v:stroke endarrow="open"/>
+                    </v:shape>
+                    <v:shape id="441 Conector recto de flecha" o:spid="_x0000_s1108" type="#_x0000_t32" style="position:absolute;left:25041;top:2200;width:4210;height:0;rotation:-90;visibility:visible;mso-wrap-style:square" o:connectortype="straight" o:gfxdata="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" strokecolor="#94b64e [3046]">
+                      <v:stroke endarrow="open"/>
+                    </v:shape>
+                    <v:shape id="442 Conector recto de flecha" o:spid="_x0000_s1109" type="#_x0000_t32" style="position:absolute;left:25136;top:10868;width:4210;height:0;rotation:-90;visibility:visible;mso-wrap-style:square" o:connectortype="straight" o:gfxdata="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" strokecolor="#94b64e [3046]">
+                      <v:stroke endarrow="open"/>
+                    </v:shape>
+                    <v:shape id="443 Conector recto de flecha" o:spid="_x0000_s1110" type="#_x0000_t32" style="position:absolute;left:25041;top:20107;width:4210;height:0;rotation:-90;visibility:visible;mso-wrap-style:square" o:connectortype="straight" o:gfxdata="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" strokecolor="#94b64e [3046]">
+                      <v:stroke endarrow="open"/>
+                    </v:shape>
+                    <v:shape id="444 Conector recto de flecha" o:spid="_x0000_s1111" type="#_x0000_t32" style="position:absolute;left:25041;top:29060;width:4210;height:0;rotation:-90;visibility:visible;mso-wrap-style:square" o:connectortype="straight" o:gfxdata="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" strokecolor="#94b64e [3046]">
+                      <v:stroke endarrow="open"/>
+                    </v:shape>
+                    <v:shape id="445 Conector recto de flecha" o:spid="_x0000_s1112" type="#_x0000_t32" style="position:absolute;left:33899;top:29060;width:4210;height:0;rotation:-90;visibility:visible;mso-wrap-style:square" o:connectortype="straight" o:gfxdata="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" strokecolor="#94b64e [3046]">
+                      <v:stroke endarrow="open"/>
+                    </v:shape>
+                    <v:shape id="446 Conector recto de flecha" o:spid="_x0000_s1113" type="#_x0000_t32" style="position:absolute;left:33994;top:20107;width:4210;height:0;rotation:-90;visibility:visible;mso-wrap-style:square" o:connectortype="straight" o:gfxdata="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" strokecolor="#94b64e [3046]">
+                      <v:stroke endarrow="open"/>
+                    </v:shape>
+                    <v:shape id="447 Conector recto de flecha" o:spid="_x0000_s1114" type="#_x0000_t32" style="position:absolute;left:34375;top:10868;width:4210;height:0;rotation:-90;visibility:visible;mso-wrap-style:square" o:connectortype="straight" o:gfxdata="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" strokecolor="#94b64e [3046]">
+                      <v:stroke endarrow="open"/>
+                    </v:shape>
+                    <v:shape id="448 Conector recto de flecha" o:spid="_x0000_s1115" type="#_x0000_t32" style="position:absolute;left:34375;top:2200;width:4210;height:0;rotation:-90;visibility:visible;mso-wrap-style:square" o:connectortype="straight" o:gfxdata="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" strokecolor="#94b64e [3046]">
+                      <v:stroke endarrow="open"/>
+                    </v:shape>
+                  </v:group>
+                </v:group>
+              </v:group>
+            </w:pict>
+          </mc:Fallback>
+        </mc:AlternateContent>
+      </w:r>
+      <w:bookmarkEnd w:id="0"/>
+    </w:p>
     <w:sectPr>
       <w:pgSz w:w="11906" w:h="16838"/>
       <w:pgMar w:top="1417" w:right="1701" w:bottom="1417" w:left="1701" w:header="708" w:footer="708" w:gutter="0"/>
@@ -17348,6 +20286,56 @@
     </w:sectPr>
   </w:body>
 </w:document>
+</file>
+
+<file path=word/endnotes.xml><?xml version="1.0" encoding="utf-8"?>
+<w:endnotes xmlns:wpc="http://schemas.microsoft.com/office/word/2010/wordprocessingCanvas" xmlns:mc="http://schemas.openxmlformats.org/markup-compatibility/2006" xmlns:o="urn:schemas-microsoft-com:office:office" xmlns:r="http://schemas.openxmlformats.org/officeDocument/2006/relationships" xmlns:m="http://schemas.openxmlformats.org/officeDocument/2006/math" xmlns:v="urn:schemas-microsoft-com:vml" xmlns:wp14="http://schemas.microsoft.com/office/word/2010/wordprocessingDrawing" xmlns:wp="http://schemas.openxmlformats.org/drawingml/2006/wordprocessingDrawing" xmlns:w10="urn:schemas-microsoft-com:office:word" xmlns:w="http://schemas.openxmlformats.org/wordprocessingml/2006/main" xmlns:w14="http://schemas.microsoft.com/office/word/2010/wordml" xmlns:wpg="http://schemas.microsoft.com/office/word/2010/wordprocessingGroup" xmlns:wpi="http://schemas.microsoft.com/office/word/2010/wordprocessingInk" xmlns:wne="http://schemas.microsoft.com/office/word/2006/wordml" xmlns:wps="http://schemas.microsoft.com/office/word/2010/wordprocessingShape" mc:Ignorable="w14 wp14">
+  <w:endnote w:type="separator" w:id="-1">
+    <w:p>
+      <w:pPr>
+        <w:spacing w:after="0" w:line="240" w:lineRule="auto"/>
+      </w:pPr>
+      <w:r>
+        <w:separator/>
+      </w:r>
+    </w:p>
+  </w:endnote>
+  <w:endnote w:type="continuationSeparator" w:id="0">
+    <w:p>
+      <w:pPr>
+        <w:spacing w:after="0" w:line="240" w:lineRule="auto"/>
+      </w:pPr>
+      <w:r>
+        <w:continuationSeparator/>
+      </w:r>
+    </w:p>
+  </w:endnote>
+</w:endnotes>
+</file>
+
+<file path=word/footnotes.xml><?xml version="1.0" encoding="utf-8"?>
+<w:footnotes xmlns:wpc="http://schemas.microsoft.com/office/word/2010/wordprocessingCanvas" xmlns:mc="http://schemas.openxmlformats.org/markup-compatibility/2006" xmlns:o="urn:schemas-microsoft-com:office:office" xmlns:r="http://schemas.openxmlformats.org/officeDocument/2006/relationships" xmlns:m="http://schemas.openxmlformats.org/officeDocument/2006/math" xmlns:v="urn:schemas-microsoft-com:vml" xmlns:wp14="http://schemas.microsoft.com/office/word/2010/wordprocessingDrawing" xmlns:wp="http://schemas.openxmlformats.org/drawingml/2006/wordprocessingDrawing" xmlns:w10="urn:schemas-microsoft-com:office:word" xmlns:w="http://schemas.openxmlformats.org/wordprocessingml/2006/main" xmlns:w14="http://schemas.microsoft.com/office/word/2010/wordml" xmlns:wpg="http://schemas.microsoft.com/office/word/2010/wordprocessingGroup" xmlns:wpi="http://schemas.microsoft.com/office/word/2010/wordprocessingInk" xmlns:wne="http://schemas.microsoft.com/office/word/2006/wordml" xmlns:wps="http://schemas.microsoft.com/office/word/2010/wordprocessingShape" mc:Ignorable="w14 wp14">
+  <w:footnote w:type="separator" w:id="-1">
+    <w:p>
+      <w:pPr>
+        <w:spacing w:after="0" w:line="240" w:lineRule="auto"/>
+      </w:pPr>
+      <w:r>
+        <w:separator/>
+      </w:r>
+    </w:p>
+  </w:footnote>
+  <w:footnote w:type="continuationSeparator" w:id="0">
+    <w:p>
+      <w:pPr>
+        <w:spacing w:after="0" w:line="240" w:lineRule="auto"/>
+      </w:pPr>
+      <w:r>
+        <w:continuationSeparator/>
+      </w:r>
+    </w:p>
+  </w:footnote>
+</w:footnotes>
 </file>
 
 <file path=word/styles.xml><?xml version="1.0" encoding="utf-8"?>
@@ -17615,6 +20603,50 @@
       <w:sz w:val="28"/>
       <w:szCs w:val="28"/>
     </w:rPr>
+  </w:style>
+  <w:style w:type="paragraph" w:styleId="Encabezado">
+    <w:name w:val="header"/>
+    <w:basedOn w:val="Normal"/>
+    <w:link w:val="EncabezadoCar"/>
+    <w:uiPriority w:val="99"/>
+    <w:unhideWhenUsed/>
+    <w:rsid w:val="003C683C"/>
+    <w:pPr>
+      <w:tabs>
+        <w:tab w:val="center" w:pos="4252"/>
+        <w:tab w:val="right" w:pos="8504"/>
+      </w:tabs>
+      <w:spacing w:after="0" w:line="240" w:lineRule="auto"/>
+    </w:pPr>
+  </w:style>
+  <w:style w:type="character" w:customStyle="1" w:styleId="EncabezadoCar">
+    <w:name w:val="Encabezado Car"/>
+    <w:basedOn w:val="Fuentedeprrafopredeter"/>
+    <w:link w:val="Encabezado"/>
+    <w:uiPriority w:val="99"/>
+    <w:rsid w:val="003C683C"/>
+  </w:style>
+  <w:style w:type="paragraph" w:styleId="Piedepgina">
+    <w:name w:val="footer"/>
+    <w:basedOn w:val="Normal"/>
+    <w:link w:val="PiedepginaCar"/>
+    <w:uiPriority w:val="99"/>
+    <w:unhideWhenUsed/>
+    <w:rsid w:val="003C683C"/>
+    <w:pPr>
+      <w:tabs>
+        <w:tab w:val="center" w:pos="4252"/>
+        <w:tab w:val="right" w:pos="8504"/>
+      </w:tabs>
+      <w:spacing w:after="0" w:line="240" w:lineRule="auto"/>
+    </w:pPr>
+  </w:style>
+  <w:style w:type="character" w:customStyle="1" w:styleId="PiedepginaCar">
+    <w:name w:val="Pie de página Car"/>
+    <w:basedOn w:val="Fuentedeprrafopredeter"/>
+    <w:link w:val="Piedepgina"/>
+    <w:uiPriority w:val="99"/>
+    <w:rsid w:val="003C683C"/>
   </w:style>
 </w:styles>
 </file>
@@ -17884,6 +20916,50 @@
       <w:sz w:val="28"/>
       <w:szCs w:val="28"/>
     </w:rPr>
+  </w:style>
+  <w:style w:type="paragraph" w:styleId="Encabezado">
+    <w:name w:val="header"/>
+    <w:basedOn w:val="Normal"/>
+    <w:link w:val="EncabezadoCar"/>
+    <w:uiPriority w:val="99"/>
+    <w:unhideWhenUsed/>
+    <w:rsid w:val="003C683C"/>
+    <w:pPr>
+      <w:tabs>
+        <w:tab w:val="center" w:pos="4252"/>
+        <w:tab w:val="right" w:pos="8504"/>
+      </w:tabs>
+      <w:spacing w:after="0" w:line="240" w:lineRule="auto"/>
+    </w:pPr>
+  </w:style>
+  <w:style w:type="character" w:customStyle="1" w:styleId="EncabezadoCar">
+    <w:name w:val="Encabezado Car"/>
+    <w:basedOn w:val="Fuentedeprrafopredeter"/>
+    <w:link w:val="Encabezado"/>
+    <w:uiPriority w:val="99"/>
+    <w:rsid w:val="003C683C"/>
+  </w:style>
+  <w:style w:type="paragraph" w:styleId="Piedepgina">
+    <w:name w:val="footer"/>
+    <w:basedOn w:val="Normal"/>
+    <w:link w:val="PiedepginaCar"/>
+    <w:uiPriority w:val="99"/>
+    <w:unhideWhenUsed/>
+    <w:rsid w:val="003C683C"/>
+    <w:pPr>
+      <w:tabs>
+        <w:tab w:val="center" w:pos="4252"/>
+        <w:tab w:val="right" w:pos="8504"/>
+      </w:tabs>
+      <w:spacing w:after="0" w:line="240" w:lineRule="auto"/>
+    </w:pPr>
+  </w:style>
+  <w:style w:type="character" w:customStyle="1" w:styleId="PiedepginaCar">
+    <w:name w:val="Pie de página Car"/>
+    <w:basedOn w:val="Fuentedeprrafopredeter"/>
+    <w:link w:val="Piedepgina"/>
+    <w:uiPriority w:val="99"/>
+    <w:rsid w:val="003C683C"/>
   </w:style>
 </w:styles>
 </file>
@@ -18178,7 +21254,7 @@
 </file>
 
 <file path=customXml/itemProps1.xml><?xml version="1.0" encoding="utf-8"?>
-<ds:datastoreItem xmlns:ds="http://schemas.openxmlformats.org/officeDocument/2006/customXml" ds:itemID="{97F5BC86-E7B7-4716-BA6A-ED2DE12884D1}">
+<ds:datastoreItem xmlns:ds="http://schemas.openxmlformats.org/officeDocument/2006/customXml" ds:itemID="{4CB6DFAB-64FB-430A-B8F8-7D842756CCF5}">
   <ds:schemaRefs>
     <ds:schemaRef ds:uri="http://schemas.openxmlformats.org/officeDocument/2006/bibliography"/>
   </ds:schemaRefs>

</xml_diff>